<commit_message>
Fixed instructions for visibility.
</commit_message>
<xml_diff>
--- a/Data/Documents/Instructions.docx
+++ b/Data/Documents/Instructions.docx
@@ -9,8 +9,6 @@
           <w:rFonts w:ascii="Arial" w:hAnsi="Arial" w:cs="Arial"/>
           <w:b/>
           <w:bCs/>
-          <w:sz w:val="18"/>
-          <w:szCs w:val="18"/>
           <w:u w:val="single"/>
         </w:rPr>
       </w:pPr>
@@ -19,8 +17,6 @@
           <w:rFonts w:ascii="Arial" w:hAnsi="Arial" w:cs="Arial"/>
           <w:b/>
           <w:bCs/>
-          <w:sz w:val="18"/>
-          <w:szCs w:val="18"/>
           <w:u w:val="single"/>
         </w:rPr>
         <w:t>NeuroPAL ID Software Instructions</w:t>
@@ -31,25 +27,19 @@
         <w:spacing w:line="360" w:lineRule="auto"/>
         <w:rPr>
           <w:rFonts w:ascii="Arial" w:hAnsi="Arial" w:cs="Arial"/>
-          <w:sz w:val="18"/>
-          <w:szCs w:val="18"/>
-        </w:rPr>
-      </w:pPr>
-    </w:p>
-    <w:p>
-      <w:pPr>
-        <w:spacing w:line="360" w:lineRule="auto"/>
-        <w:rPr>
-          <w:rFonts w:ascii="Arial" w:hAnsi="Arial" w:cs="Arial"/>
-          <w:sz w:val="18"/>
-          <w:szCs w:val="18"/>
-        </w:rPr>
-      </w:pPr>
-      <w:r>
-        <w:rPr>
-          <w:rFonts w:ascii="Arial" w:hAnsi="Arial" w:cs="Arial"/>
-          <w:sz w:val="18"/>
-          <w:szCs w:val="18"/>
+        </w:rPr>
+      </w:pPr>
+    </w:p>
+    <w:p>
+      <w:pPr>
+        <w:spacing w:line="360" w:lineRule="auto"/>
+        <w:rPr>
+          <w:rFonts w:ascii="Arial" w:hAnsi="Arial" w:cs="Arial"/>
+        </w:rPr>
+      </w:pPr>
+      <w:r>
+        <w:rPr>
+          <w:rFonts w:ascii="Arial" w:hAnsi="Arial" w:cs="Arial"/>
         </w:rPr>
         <w:t xml:space="preserve">1. Use the menu </w:t>
       </w:r>
@@ -59,8 +49,6 @@
           <w:rFonts w:ascii="Arial" w:hAnsi="Arial" w:cs="Arial"/>
           <w:b/>
           <w:bCs/>
-          <w:sz w:val="18"/>
-          <w:szCs w:val="18"/>
         </w:rPr>
         <w:t>File|Open</w:t>
       </w:r>
@@ -68,8 +56,6 @@
       <w:r>
         <w:rPr>
           <w:rFonts w:ascii="Arial" w:hAnsi="Arial" w:cs="Arial"/>
-          <w:sz w:val="18"/>
-          <w:szCs w:val="18"/>
         </w:rPr>
         <w:t xml:space="preserve"> to open your image.</w:t>
       </w:r>
@@ -79,31 +65,23 @@
         <w:spacing w:line="360" w:lineRule="auto"/>
         <w:rPr>
           <w:rFonts w:ascii="Arial" w:hAnsi="Arial" w:cs="Arial"/>
-          <w:sz w:val="18"/>
-          <w:szCs w:val="18"/>
-        </w:rPr>
-      </w:pPr>
-      <w:r>
-        <w:rPr>
-          <w:rFonts w:ascii="Arial" w:hAnsi="Arial" w:cs="Arial"/>
-          <w:sz w:val="18"/>
-          <w:szCs w:val="18"/>
+        </w:rPr>
+      </w:pPr>
+      <w:r>
+        <w:rPr>
+          <w:rFonts w:ascii="Arial" w:hAnsi="Arial" w:cs="Arial"/>
         </w:rPr>
         <w:t xml:space="preserve">2. </w:t>
       </w:r>
       <w:r>
         <w:rPr>
           <w:rFonts w:ascii="Arial" w:hAnsi="Arial" w:cs="Arial"/>
-          <w:sz w:val="18"/>
-          <w:szCs w:val="18"/>
         </w:rPr>
         <w:t>Ease your mind, t</w:t>
       </w:r>
       <w:r>
         <w:rPr>
           <w:rFonts w:ascii="Arial" w:hAnsi="Arial" w:cs="Arial"/>
-          <w:sz w:val="18"/>
-          <w:szCs w:val="18"/>
         </w:rPr>
         <w:t>he software auto-saves every change you make in all steps below.</w:t>
       </w:r>
@@ -113,23 +91,17 @@
         <w:spacing w:line="360" w:lineRule="auto"/>
         <w:rPr>
           <w:rFonts w:ascii="Arial" w:hAnsi="Arial" w:cs="Arial"/>
-          <w:sz w:val="18"/>
-          <w:szCs w:val="18"/>
-        </w:rPr>
-      </w:pPr>
-      <w:r>
-        <w:rPr>
-          <w:rFonts w:ascii="Arial" w:hAnsi="Arial" w:cs="Arial"/>
-          <w:sz w:val="18"/>
-          <w:szCs w:val="18"/>
+        </w:rPr>
+      </w:pPr>
+      <w:r>
+        <w:rPr>
+          <w:rFonts w:ascii="Arial" w:hAnsi="Arial" w:cs="Arial"/>
         </w:rPr>
         <w:t>3</w:t>
       </w:r>
       <w:r>
         <w:rPr>
           <w:rFonts w:ascii="Arial" w:hAnsi="Arial" w:cs="Arial"/>
-          <w:sz w:val="18"/>
-          <w:szCs w:val="18"/>
         </w:rPr>
         <w:t xml:space="preserve">. Enter info for the image: </w:t>
       </w:r>
@@ -138,16 +110,12 @@
           <w:rFonts w:ascii="Arial" w:hAnsi="Arial" w:cs="Arial"/>
           <w:b/>
           <w:bCs/>
-          <w:sz w:val="18"/>
-          <w:szCs w:val="18"/>
         </w:rPr>
         <w:t>Body</w:t>
       </w:r>
       <w:r>
         <w:rPr>
           <w:rFonts w:ascii="Arial" w:hAnsi="Arial" w:cs="Arial"/>
-          <w:sz w:val="18"/>
-          <w:szCs w:val="18"/>
         </w:rPr>
         <w:t xml:space="preserve">, </w:t>
       </w:r>
@@ -156,16 +124,12 @@
           <w:rFonts w:ascii="Arial" w:hAnsi="Arial" w:cs="Arial"/>
           <w:b/>
           <w:bCs/>
-          <w:sz w:val="18"/>
-          <w:szCs w:val="18"/>
         </w:rPr>
         <w:t>Age</w:t>
       </w:r>
       <w:r>
         <w:rPr>
           <w:rFonts w:ascii="Arial" w:hAnsi="Arial" w:cs="Arial"/>
-          <w:sz w:val="18"/>
-          <w:szCs w:val="18"/>
         </w:rPr>
         <w:t xml:space="preserve">, </w:t>
       </w:r>
@@ -174,16 +138,12 @@
           <w:rFonts w:ascii="Arial" w:hAnsi="Arial" w:cs="Arial"/>
           <w:b/>
           <w:bCs/>
-          <w:sz w:val="18"/>
-          <w:szCs w:val="18"/>
         </w:rPr>
         <w:t>Sex</w:t>
       </w:r>
       <w:r>
         <w:rPr>
           <w:rFonts w:ascii="Arial" w:hAnsi="Arial" w:cs="Arial"/>
-          <w:sz w:val="18"/>
-          <w:szCs w:val="18"/>
         </w:rPr>
         <w:t xml:space="preserve">, </w:t>
       </w:r>
@@ -192,16 +152,12 @@
           <w:rFonts w:ascii="Arial" w:hAnsi="Arial" w:cs="Arial"/>
           <w:b/>
           <w:bCs/>
-          <w:sz w:val="18"/>
-          <w:szCs w:val="18"/>
         </w:rPr>
         <w:t>Strain</w:t>
       </w:r>
       <w:r>
         <w:rPr>
           <w:rFonts w:ascii="Arial" w:hAnsi="Arial" w:cs="Arial"/>
-          <w:sz w:val="18"/>
-          <w:szCs w:val="18"/>
         </w:rPr>
         <w:t xml:space="preserve">, and optional </w:t>
       </w:r>
@@ -210,16 +166,12 @@
           <w:rFonts w:ascii="Arial" w:hAnsi="Arial" w:cs="Arial"/>
           <w:b/>
           <w:bCs/>
-          <w:sz w:val="18"/>
-          <w:szCs w:val="18"/>
         </w:rPr>
         <w:t>Notes</w:t>
       </w:r>
       <w:r>
         <w:rPr>
           <w:rFonts w:ascii="Arial" w:hAnsi="Arial" w:cs="Arial"/>
-          <w:sz w:val="18"/>
-          <w:szCs w:val="18"/>
         </w:rPr>
         <w:t>.</w:t>
       </w:r>
@@ -231,8 +183,6 @@
           <w:rFonts w:ascii="Arial" w:hAnsi="Arial" w:cs="Arial"/>
           <w:i/>
           <w:iCs/>
-          <w:sz w:val="18"/>
-          <w:szCs w:val="18"/>
         </w:rPr>
       </w:pPr>
       <w:r>
@@ -240,8 +190,6 @@
           <w:rFonts w:ascii="Arial" w:hAnsi="Arial" w:cs="Arial"/>
           <w:i/>
           <w:iCs/>
-          <w:sz w:val="18"/>
-          <w:szCs w:val="18"/>
         </w:rPr>
         <w:t>Note</w:t>
       </w:r>
@@ -250,8 +198,6 @@
           <w:rFonts w:ascii="Arial" w:hAnsi="Arial" w:cs="Arial"/>
           <w:i/>
           <w:iCs/>
-          <w:sz w:val="18"/>
-          <w:szCs w:val="18"/>
         </w:rPr>
         <w:t xml:space="preserve"> 1</w:t>
       </w:r>
@@ -260,8 +206,6 @@
           <w:rFonts w:ascii="Arial" w:hAnsi="Arial" w:cs="Arial"/>
           <w:i/>
           <w:iCs/>
-          <w:sz w:val="18"/>
-          <w:szCs w:val="18"/>
         </w:rPr>
         <w:t xml:space="preserve">: you must specify </w:t>
       </w:r>
@@ -272,8 +216,6 @@
           <w:bCs/>
           <w:i/>
           <w:iCs/>
-          <w:sz w:val="18"/>
-          <w:szCs w:val="18"/>
         </w:rPr>
         <w:t>Body</w:t>
       </w:r>
@@ -282,8 +224,6 @@
           <w:rFonts w:ascii="Arial" w:hAnsi="Arial" w:cs="Arial"/>
           <w:i/>
           <w:iCs/>
-          <w:sz w:val="18"/>
-          <w:szCs w:val="18"/>
         </w:rPr>
         <w:t xml:space="preserve">, </w:t>
       </w:r>
@@ -294,8 +234,6 @@
           <w:bCs/>
           <w:i/>
           <w:iCs/>
-          <w:sz w:val="18"/>
-          <w:szCs w:val="18"/>
         </w:rPr>
         <w:t>Age</w:t>
       </w:r>
@@ -304,8 +242,6 @@
           <w:rFonts w:ascii="Arial" w:hAnsi="Arial" w:cs="Arial"/>
           <w:i/>
           <w:iCs/>
-          <w:sz w:val="18"/>
-          <w:szCs w:val="18"/>
         </w:rPr>
         <w:t xml:space="preserve">, and </w:t>
       </w:r>
@@ -316,8 +252,6 @@
           <w:bCs/>
           <w:i/>
           <w:iCs/>
-          <w:sz w:val="18"/>
-          <w:szCs w:val="18"/>
         </w:rPr>
         <w:t>Sex</w:t>
       </w:r>
@@ -326,8 +260,6 @@
           <w:rFonts w:ascii="Arial" w:hAnsi="Arial" w:cs="Arial"/>
           <w:i/>
           <w:iCs/>
-          <w:sz w:val="18"/>
-          <w:szCs w:val="18"/>
         </w:rPr>
         <w:t xml:space="preserve"> for automated ID.</w:t>
       </w:r>
@@ -337,39 +269,29 @@
         <w:spacing w:line="360" w:lineRule="auto"/>
         <w:rPr>
           <w:rFonts w:ascii="Arial" w:hAnsi="Arial" w:cs="Arial"/>
-          <w:sz w:val="18"/>
-          <w:szCs w:val="18"/>
-        </w:rPr>
-      </w:pPr>
-      <w:r>
-        <w:rPr>
-          <w:rFonts w:ascii="Arial" w:hAnsi="Arial" w:cs="Arial"/>
-          <w:sz w:val="18"/>
-          <w:szCs w:val="18"/>
+        </w:rPr>
+      </w:pPr>
+      <w:r>
+        <w:rPr>
+          <w:rFonts w:ascii="Arial" w:hAnsi="Arial" w:cs="Arial"/>
         </w:rPr>
         <w:t>4</w:t>
       </w:r>
       <w:r>
         <w:rPr>
           <w:rFonts w:ascii="Arial" w:hAnsi="Arial" w:cs="Arial"/>
-          <w:sz w:val="18"/>
-          <w:szCs w:val="18"/>
         </w:rPr>
         <w:t xml:space="preserve">. </w:t>
       </w:r>
       <w:r>
         <w:rPr>
           <w:rFonts w:ascii="Arial" w:hAnsi="Arial" w:cs="Arial"/>
-          <w:sz w:val="18"/>
-          <w:szCs w:val="18"/>
         </w:rPr>
         <w:t>If incorrect, s</w:t>
       </w:r>
       <w:r>
         <w:rPr>
           <w:rFonts w:ascii="Arial" w:hAnsi="Arial" w:cs="Arial"/>
-          <w:sz w:val="18"/>
-          <w:szCs w:val="18"/>
         </w:rPr>
         <w:t xml:space="preserve">et the dropdown </w:t>
       </w:r>
@@ -378,16 +300,12 @@
           <w:rFonts w:ascii="Arial" w:hAnsi="Arial" w:cs="Arial"/>
           <w:b/>
           <w:bCs/>
-          <w:sz w:val="18"/>
-          <w:szCs w:val="18"/>
         </w:rPr>
         <w:t>Colors: R</w:t>
       </w:r>
       <w:r>
         <w:rPr>
           <w:rFonts w:ascii="Arial" w:hAnsi="Arial" w:cs="Arial"/>
-          <w:sz w:val="18"/>
-          <w:szCs w:val="18"/>
         </w:rPr>
         <w:t xml:space="preserve">, </w:t>
       </w:r>
@@ -396,16 +314,12 @@
           <w:rFonts w:ascii="Arial" w:hAnsi="Arial" w:cs="Arial"/>
           <w:b/>
           <w:bCs/>
-          <w:sz w:val="18"/>
-          <w:szCs w:val="18"/>
         </w:rPr>
         <w:t>G</w:t>
       </w:r>
       <w:r>
         <w:rPr>
           <w:rFonts w:ascii="Arial" w:hAnsi="Arial" w:cs="Arial"/>
-          <w:sz w:val="18"/>
-          <w:szCs w:val="18"/>
         </w:rPr>
         <w:t xml:space="preserve">, </w:t>
       </w:r>
@@ -414,32 +328,24 @@
           <w:rFonts w:ascii="Arial" w:hAnsi="Arial" w:cs="Arial"/>
           <w:b/>
           <w:bCs/>
-          <w:sz w:val="18"/>
-          <w:szCs w:val="18"/>
         </w:rPr>
         <w:t>B</w:t>
       </w:r>
       <w:r>
         <w:rPr>
           <w:rFonts w:ascii="Arial" w:hAnsi="Arial" w:cs="Arial"/>
-          <w:sz w:val="18"/>
-          <w:szCs w:val="18"/>
         </w:rPr>
         <w:t>,</w:t>
       </w:r>
       <w:r>
         <w:rPr>
           <w:rFonts w:ascii="Arial" w:hAnsi="Arial" w:cs="Arial"/>
-          <w:sz w:val="18"/>
-          <w:szCs w:val="18"/>
         </w:rPr>
         <w:t xml:space="preserve"> &amp;</w:t>
       </w:r>
       <w:r>
         <w:rPr>
           <w:rFonts w:ascii="Arial" w:hAnsi="Arial" w:cs="Arial"/>
-          <w:sz w:val="18"/>
-          <w:szCs w:val="18"/>
         </w:rPr>
         <w:t xml:space="preserve"> </w:t>
       </w:r>
@@ -448,32 +354,24 @@
           <w:rFonts w:ascii="Arial" w:hAnsi="Arial" w:cs="Arial"/>
           <w:b/>
           <w:bCs/>
-          <w:sz w:val="18"/>
-          <w:szCs w:val="18"/>
         </w:rPr>
         <w:t>W</w:t>
       </w:r>
       <w:r>
         <w:rPr>
           <w:rFonts w:ascii="Arial" w:hAnsi="Arial" w:cs="Arial"/>
-          <w:sz w:val="18"/>
-          <w:szCs w:val="18"/>
         </w:rPr>
         <w:t xml:space="preserve"> channels to reflect the red, green, blue, </w:t>
       </w:r>
       <w:r>
         <w:rPr>
           <w:rFonts w:ascii="Arial" w:hAnsi="Arial" w:cs="Arial"/>
-          <w:sz w:val="18"/>
-          <w:szCs w:val="18"/>
         </w:rPr>
         <w:t xml:space="preserve">and </w:t>
       </w:r>
       <w:r>
         <w:rPr>
           <w:rFonts w:ascii="Arial" w:hAnsi="Arial" w:cs="Arial"/>
-          <w:sz w:val="18"/>
-          <w:szCs w:val="18"/>
         </w:rPr>
         <w:t>white (panneuronal) NeuroPAL color configuration.</w:t>
       </w:r>
@@ -483,23 +381,17 @@
         <w:spacing w:line="360" w:lineRule="auto"/>
         <w:rPr>
           <w:rFonts w:ascii="Arial" w:hAnsi="Arial" w:cs="Arial"/>
-          <w:sz w:val="18"/>
-          <w:szCs w:val="18"/>
-        </w:rPr>
-      </w:pPr>
-      <w:r>
-        <w:rPr>
-          <w:rFonts w:ascii="Arial" w:hAnsi="Arial" w:cs="Arial"/>
-          <w:sz w:val="18"/>
-          <w:szCs w:val="18"/>
+        </w:rPr>
+      </w:pPr>
+      <w:r>
+        <w:rPr>
+          <w:rFonts w:ascii="Arial" w:hAnsi="Arial" w:cs="Arial"/>
         </w:rPr>
         <w:t>5</w:t>
       </w:r>
       <w:r>
         <w:rPr>
           <w:rFonts w:ascii="Arial" w:hAnsi="Arial" w:cs="Arial"/>
-          <w:sz w:val="18"/>
-          <w:szCs w:val="18"/>
         </w:rPr>
         <w:t xml:space="preserve">. Optional: set the dropdown </w:t>
       </w:r>
@@ -508,16 +400,12 @@
           <w:rFonts w:ascii="Arial" w:hAnsi="Arial" w:cs="Arial"/>
           <w:b/>
           <w:bCs/>
-          <w:sz w:val="18"/>
-          <w:szCs w:val="18"/>
         </w:rPr>
         <w:t>GFP</w:t>
       </w:r>
       <w:r>
         <w:rPr>
           <w:rFonts w:ascii="Arial" w:hAnsi="Arial" w:cs="Arial"/>
-          <w:sz w:val="18"/>
-          <w:szCs w:val="18"/>
         </w:rPr>
         <w:t xml:space="preserve"> channel to reflect your reporter if you have one.</w:t>
       </w:r>
@@ -527,39 +415,29 @@
         <w:spacing w:line="360" w:lineRule="auto"/>
         <w:rPr>
           <w:rFonts w:ascii="Arial" w:hAnsi="Arial" w:cs="Arial"/>
-          <w:sz w:val="18"/>
-          <w:szCs w:val="18"/>
-        </w:rPr>
-      </w:pPr>
-      <w:r>
-        <w:rPr>
-          <w:rFonts w:ascii="Arial" w:hAnsi="Arial" w:cs="Arial"/>
-          <w:sz w:val="18"/>
-          <w:szCs w:val="18"/>
+        </w:rPr>
+      </w:pPr>
+      <w:r>
+        <w:rPr>
+          <w:rFonts w:ascii="Arial" w:hAnsi="Arial" w:cs="Arial"/>
         </w:rPr>
         <w:t>6</w:t>
       </w:r>
       <w:r>
         <w:rPr>
           <w:rFonts w:ascii="Arial" w:hAnsi="Arial" w:cs="Arial"/>
-          <w:sz w:val="18"/>
-          <w:szCs w:val="18"/>
         </w:rPr>
         <w:t xml:space="preserve">. </w:t>
       </w:r>
       <w:r>
         <w:rPr>
           <w:rFonts w:ascii="Arial" w:hAnsi="Arial" w:cs="Arial"/>
-          <w:sz w:val="18"/>
-          <w:szCs w:val="18"/>
         </w:rPr>
         <w:t>Optional: u</w:t>
       </w:r>
       <w:r>
         <w:rPr>
           <w:rFonts w:ascii="Arial" w:hAnsi="Arial" w:cs="Arial"/>
-          <w:sz w:val="18"/>
-          <w:szCs w:val="18"/>
         </w:rPr>
         <w:t xml:space="preserve">se the menu </w:t>
       </w:r>
@@ -569,8 +447,6 @@
           <w:rFonts w:ascii="Arial" w:hAnsi="Arial" w:cs="Arial"/>
           <w:b/>
           <w:bCs/>
-          <w:sz w:val="18"/>
-          <w:szCs w:val="18"/>
         </w:rPr>
         <w:t>Image|Rotate</w:t>
       </w:r>
@@ -580,16 +456,12 @@
           <w:rFonts w:ascii="Arial" w:hAnsi="Arial" w:cs="Arial"/>
           <w:b/>
           <w:bCs/>
-          <w:sz w:val="18"/>
-          <w:szCs w:val="18"/>
         </w:rPr>
         <w:t xml:space="preserve"> All</w:t>
       </w:r>
       <w:r>
         <w:rPr>
           <w:rFonts w:ascii="Arial" w:hAnsi="Arial" w:cs="Arial"/>
-          <w:sz w:val="18"/>
-          <w:szCs w:val="18"/>
         </w:rPr>
         <w:t xml:space="preserve"> to orient the image however you desire.</w:t>
       </w:r>
@@ -601,8 +473,6 @@
           <w:rFonts w:ascii="Arial" w:hAnsi="Arial" w:cs="Arial"/>
           <w:i/>
           <w:iCs/>
-          <w:sz w:val="18"/>
-          <w:szCs w:val="18"/>
         </w:rPr>
       </w:pPr>
       <w:r>
@@ -610,8 +480,6 @@
           <w:rFonts w:ascii="Arial" w:hAnsi="Arial" w:cs="Arial"/>
           <w:i/>
           <w:iCs/>
-          <w:sz w:val="18"/>
-          <w:szCs w:val="18"/>
         </w:rPr>
         <w:t xml:space="preserve">Note: </w:t>
       </w:r>
@@ -620,8 +488,6 @@
           <w:rFonts w:ascii="Arial" w:hAnsi="Arial" w:cs="Arial"/>
           <w:i/>
           <w:iCs/>
-          <w:sz w:val="18"/>
-          <w:szCs w:val="18"/>
         </w:rPr>
         <w:t xml:space="preserve">publication </w:t>
       </w:r>
@@ -630,8 +496,6 @@
           <w:rFonts w:ascii="Arial" w:hAnsi="Arial" w:cs="Arial"/>
           <w:i/>
           <w:iCs/>
-          <w:sz w:val="18"/>
-          <w:szCs w:val="18"/>
         </w:rPr>
         <w:t>convention</w:t>
       </w:r>
@@ -640,8 +504,6 @@
           <w:rFonts w:ascii="Arial" w:hAnsi="Arial" w:cs="Arial"/>
           <w:i/>
           <w:iCs/>
-          <w:sz w:val="18"/>
-          <w:szCs w:val="18"/>
         </w:rPr>
         <w:t xml:space="preserve"> is</w:t>
       </w:r>
@@ -650,8 +512,6 @@
           <w:rFonts w:ascii="Arial" w:hAnsi="Arial" w:cs="Arial"/>
           <w:i/>
           <w:iCs/>
-          <w:sz w:val="18"/>
-          <w:szCs w:val="18"/>
         </w:rPr>
         <w:t xml:space="preserve"> left=anterior &amp; top=dorsal.</w:t>
       </w:r>
@@ -661,47 +521,35 @@
         <w:spacing w:line="360" w:lineRule="auto"/>
         <w:rPr>
           <w:rFonts w:ascii="Arial" w:hAnsi="Arial" w:cs="Arial"/>
-          <w:sz w:val="18"/>
-          <w:szCs w:val="18"/>
-        </w:rPr>
-      </w:pPr>
-      <w:r>
-        <w:rPr>
-          <w:rFonts w:ascii="Arial" w:hAnsi="Arial" w:cs="Arial"/>
-          <w:sz w:val="18"/>
-          <w:szCs w:val="18"/>
+        </w:rPr>
+      </w:pPr>
+      <w:r>
+        <w:rPr>
+          <w:rFonts w:ascii="Arial" w:hAnsi="Arial" w:cs="Arial"/>
         </w:rPr>
         <w:t xml:space="preserve">7.  Use the user interface under the image to </w:t>
       </w:r>
       <w:r>
         <w:rPr>
           <w:rFonts w:ascii="Arial" w:hAnsi="Arial" w:cs="Arial"/>
-          <w:sz w:val="18"/>
-          <w:szCs w:val="18"/>
         </w:rPr>
         <w:t>indicate the</w:t>
       </w:r>
       <w:r>
         <w:rPr>
           <w:rFonts w:ascii="Arial" w:hAnsi="Arial" w:cs="Arial"/>
-          <w:sz w:val="18"/>
-          <w:szCs w:val="18"/>
         </w:rPr>
         <w:t xml:space="preserve"> </w:t>
       </w:r>
       <w:r>
         <w:rPr>
           <w:rFonts w:ascii="Arial" w:hAnsi="Arial" w:cs="Arial"/>
-          <w:sz w:val="18"/>
-          <w:szCs w:val="18"/>
         </w:rPr>
         <w:t>worm</w:t>
       </w:r>
       <w:r>
         <w:rPr>
           <w:rFonts w:ascii="Arial" w:hAnsi="Arial" w:cs="Arial"/>
-          <w:sz w:val="18"/>
-          <w:szCs w:val="18"/>
         </w:rPr>
         <w:t xml:space="preserve"> orientation:</w:t>
       </w:r>
@@ -712,15 +560,11 @@
         <w:ind w:left="432"/>
         <w:rPr>
           <w:rFonts w:ascii="Arial" w:hAnsi="Arial" w:cs="Arial"/>
-          <w:sz w:val="18"/>
-          <w:szCs w:val="18"/>
-        </w:rPr>
-      </w:pPr>
-      <w:r>
-        <w:rPr>
-          <w:rFonts w:ascii="Arial" w:hAnsi="Arial" w:cs="Arial"/>
-          <w:sz w:val="18"/>
-          <w:szCs w:val="18"/>
+        </w:rPr>
+      </w:pPr>
+      <w:r>
+        <w:rPr>
+          <w:rFonts w:ascii="Arial" w:hAnsi="Arial" w:cs="Arial"/>
         </w:rPr>
         <w:t xml:space="preserve">A) Set the dropdown to either </w:t>
       </w:r>
@@ -729,16 +573,12 @@
           <w:rFonts w:ascii="Arial" w:hAnsi="Arial" w:cs="Arial"/>
           <w:b/>
           <w:bCs/>
-          <w:sz w:val="18"/>
-          <w:szCs w:val="18"/>
         </w:rPr>
         <w:t>L/R</w:t>
       </w:r>
       <w:r>
         <w:rPr>
           <w:rFonts w:ascii="Arial" w:hAnsi="Arial" w:cs="Arial"/>
-          <w:sz w:val="18"/>
-          <w:szCs w:val="18"/>
         </w:rPr>
         <w:t xml:space="preserve"> (Left/Right) or </w:t>
       </w:r>
@@ -747,16 +587,12 @@
           <w:rFonts w:ascii="Arial" w:hAnsi="Arial" w:cs="Arial"/>
           <w:b/>
           <w:bCs/>
-          <w:sz w:val="18"/>
-          <w:szCs w:val="18"/>
         </w:rPr>
         <w:t>D/V</w:t>
       </w:r>
       <w:r>
         <w:rPr>
           <w:rFonts w:ascii="Arial" w:hAnsi="Arial" w:cs="Arial"/>
-          <w:sz w:val="18"/>
-          <w:szCs w:val="18"/>
         </w:rPr>
         <w:t xml:space="preserve"> (Dorsal/Ventral).</w:t>
       </w:r>
@@ -767,15 +603,11 @@
         <w:ind w:left="432"/>
         <w:rPr>
           <w:rFonts w:ascii="Arial" w:hAnsi="Arial" w:cs="Arial"/>
-          <w:sz w:val="18"/>
-          <w:szCs w:val="18"/>
-        </w:rPr>
-      </w:pPr>
-      <w:r>
-        <w:rPr>
-          <w:rFonts w:ascii="Arial" w:hAnsi="Arial" w:cs="Arial"/>
-          <w:sz w:val="18"/>
-          <w:szCs w:val="18"/>
+        </w:rPr>
+      </w:pPr>
+      <w:r>
+        <w:rPr>
+          <w:rFonts w:ascii="Arial" w:hAnsi="Arial" w:cs="Arial"/>
         </w:rPr>
         <w:t xml:space="preserve">B) Press the button </w:t>
       </w:r>
@@ -784,16 +616,12 @@
           <w:rFonts w:ascii="Arial" w:hAnsi="Arial" w:cs="Arial"/>
           <w:b/>
           <w:bCs/>
-          <w:sz w:val="18"/>
-          <w:szCs w:val="18"/>
         </w:rPr>
         <w:t>Flip Z</w:t>
       </w:r>
       <w:r>
         <w:rPr>
           <w:rFonts w:ascii="Arial" w:hAnsi="Arial" w:cs="Arial"/>
-          <w:sz w:val="18"/>
-          <w:szCs w:val="18"/>
         </w:rPr>
         <w:t xml:space="preserve"> to ensure the Z slider reflects the appropriate orientation for the Z slices. The image color indicates left/dorsal Z slices (cyan), center (gray), or right/ventral Z slices (magenta).</w:t>
       </w:r>
@@ -804,23 +632,17 @@
         <w:ind w:left="432"/>
         <w:rPr>
           <w:rFonts w:ascii="Arial" w:hAnsi="Arial" w:cs="Arial"/>
-          <w:sz w:val="18"/>
-          <w:szCs w:val="18"/>
-        </w:rPr>
-      </w:pPr>
-      <w:r>
-        <w:rPr>
-          <w:rFonts w:ascii="Arial" w:hAnsi="Arial" w:cs="Arial"/>
-          <w:sz w:val="18"/>
-          <w:szCs w:val="18"/>
+        </w:rPr>
+      </w:pPr>
+      <w:r>
+        <w:rPr>
+          <w:rFonts w:ascii="Arial" w:hAnsi="Arial" w:cs="Arial"/>
         </w:rPr>
         <w:t xml:space="preserve">C) </w:t>
       </w:r>
       <w:r>
         <w:rPr>
           <w:rFonts w:ascii="Arial" w:hAnsi="Arial" w:cs="Arial"/>
-          <w:sz w:val="18"/>
-          <w:szCs w:val="18"/>
         </w:rPr>
         <w:t xml:space="preserve">Set the field </w:t>
       </w:r>
@@ -829,16 +651,12 @@
           <w:rFonts w:ascii="Arial" w:hAnsi="Arial" w:cs="Arial"/>
           <w:b/>
           <w:bCs/>
-          <w:sz w:val="18"/>
-          <w:szCs w:val="18"/>
         </w:rPr>
         <w:t>Center Z</w:t>
       </w:r>
       <w:r>
         <w:rPr>
           <w:rFonts w:ascii="Arial" w:hAnsi="Arial" w:cs="Arial"/>
-          <w:sz w:val="18"/>
-          <w:szCs w:val="18"/>
         </w:rPr>
         <w:t xml:space="preserve"> to roughly reflect the central Z slice for the worm.</w:t>
       </w:r>
@@ -848,31 +666,23 @@
         <w:spacing w:line="360" w:lineRule="auto"/>
         <w:rPr>
           <w:rFonts w:ascii="Arial" w:hAnsi="Arial" w:cs="Arial"/>
-          <w:sz w:val="18"/>
-          <w:szCs w:val="18"/>
-        </w:rPr>
-      </w:pPr>
-      <w:r>
-        <w:rPr>
-          <w:rFonts w:ascii="Arial" w:hAnsi="Arial" w:cs="Arial"/>
-          <w:sz w:val="18"/>
-          <w:szCs w:val="18"/>
+        </w:rPr>
+      </w:pPr>
+      <w:r>
+        <w:rPr>
+          <w:rFonts w:ascii="Arial" w:hAnsi="Arial" w:cs="Arial"/>
         </w:rPr>
         <w:t>8</w:t>
       </w:r>
       <w:r>
         <w:rPr>
           <w:rFonts w:ascii="Arial" w:hAnsi="Arial" w:cs="Arial"/>
-          <w:sz w:val="18"/>
-          <w:szCs w:val="18"/>
         </w:rPr>
         <w:t xml:space="preserve">. </w:t>
       </w:r>
       <w:r>
         <w:rPr>
           <w:rFonts w:ascii="Arial" w:hAnsi="Arial" w:cs="Arial"/>
-          <w:sz w:val="18"/>
-          <w:szCs w:val="18"/>
         </w:rPr>
         <w:t xml:space="preserve">Optional: use the menu </w:t>
       </w:r>
@@ -882,8 +692,6 @@
           <w:rFonts w:ascii="Arial" w:hAnsi="Arial" w:cs="Arial"/>
           <w:b/>
           <w:bCs/>
-          <w:sz w:val="18"/>
-          <w:szCs w:val="18"/>
         </w:rPr>
         <w:t>Preprocessing|Artifact</w:t>
       </w:r>
@@ -893,16 +701,12 @@
           <w:rFonts w:ascii="Arial" w:hAnsi="Arial" w:cs="Arial"/>
           <w:b/>
           <w:bCs/>
-          <w:sz w:val="18"/>
-          <w:szCs w:val="18"/>
         </w:rPr>
         <w:t xml:space="preserve"> Removal</w:t>
       </w:r>
       <w:r>
         <w:rPr>
           <w:rFonts w:ascii="Arial" w:hAnsi="Arial" w:cs="Arial"/>
-          <w:sz w:val="18"/>
-          <w:szCs w:val="18"/>
         </w:rPr>
         <w:t xml:space="preserve"> to remove artifacts that might be confused with neurons (e.g., gut granules &amp; hypodermal nuclei).</w:t>
       </w:r>
@@ -912,31 +716,23 @@
         <w:spacing w:line="360" w:lineRule="auto"/>
         <w:rPr>
           <w:rFonts w:ascii="Arial" w:hAnsi="Arial" w:cs="Arial"/>
-          <w:sz w:val="18"/>
-          <w:szCs w:val="18"/>
-        </w:rPr>
-      </w:pPr>
-      <w:r>
-        <w:rPr>
-          <w:rFonts w:ascii="Arial" w:hAnsi="Arial" w:cs="Arial"/>
-          <w:sz w:val="18"/>
-          <w:szCs w:val="18"/>
+        </w:rPr>
+      </w:pPr>
+      <w:r>
+        <w:rPr>
+          <w:rFonts w:ascii="Arial" w:hAnsi="Arial" w:cs="Arial"/>
         </w:rPr>
         <w:t>9</w:t>
       </w:r>
       <w:r>
         <w:rPr>
           <w:rFonts w:ascii="Arial" w:hAnsi="Arial" w:cs="Arial"/>
-          <w:sz w:val="18"/>
-          <w:szCs w:val="18"/>
         </w:rPr>
         <w:t xml:space="preserve">. </w:t>
       </w:r>
       <w:r>
         <w:rPr>
           <w:rFonts w:ascii="Arial" w:hAnsi="Arial" w:cs="Arial"/>
-          <w:sz w:val="18"/>
-          <w:szCs w:val="18"/>
         </w:rPr>
         <w:t xml:space="preserve">Press the button </w:t>
       </w:r>
@@ -945,16 +741,12 @@
           <w:rFonts w:ascii="Arial" w:hAnsi="Arial" w:cs="Arial"/>
           <w:b/>
           <w:bCs/>
-          <w:sz w:val="18"/>
-          <w:szCs w:val="18"/>
         </w:rPr>
         <w:t>Auto-Detect</w:t>
       </w:r>
       <w:r>
         <w:rPr>
           <w:rFonts w:ascii="Arial" w:hAnsi="Arial" w:cs="Arial"/>
-          <w:sz w:val="18"/>
-          <w:szCs w:val="18"/>
         </w:rPr>
         <w:t xml:space="preserve"> to find the neurons in the image.</w:t>
       </w:r>
@@ -964,31 +756,23 @@
         <w:spacing w:line="360" w:lineRule="auto"/>
         <w:rPr>
           <w:rFonts w:ascii="Arial" w:hAnsi="Arial" w:cs="Arial"/>
-          <w:sz w:val="18"/>
-          <w:szCs w:val="18"/>
-        </w:rPr>
-      </w:pPr>
-      <w:r>
-        <w:rPr>
-          <w:rFonts w:ascii="Arial" w:hAnsi="Arial" w:cs="Arial"/>
-          <w:sz w:val="18"/>
-          <w:szCs w:val="18"/>
+        </w:rPr>
+      </w:pPr>
+      <w:r>
+        <w:rPr>
+          <w:rFonts w:ascii="Arial" w:hAnsi="Arial" w:cs="Arial"/>
         </w:rPr>
         <w:t>10</w:t>
       </w:r>
       <w:r>
         <w:rPr>
           <w:rFonts w:ascii="Arial" w:hAnsi="Arial" w:cs="Arial"/>
-          <w:sz w:val="18"/>
-          <w:szCs w:val="18"/>
         </w:rPr>
         <w:t xml:space="preserve">. </w:t>
       </w:r>
       <w:r>
         <w:rPr>
           <w:rFonts w:ascii="Arial" w:hAnsi="Arial" w:cs="Arial"/>
-          <w:sz w:val="18"/>
-          <w:szCs w:val="18"/>
         </w:rPr>
         <w:t>Optional: double-click on the image to add or remove neuron dots.</w:t>
       </w:r>
@@ -998,39 +782,29 @@
         <w:spacing w:line="360" w:lineRule="auto"/>
         <w:rPr>
           <w:rFonts w:ascii="Arial" w:hAnsi="Arial" w:cs="Arial"/>
-          <w:sz w:val="18"/>
-          <w:szCs w:val="18"/>
-        </w:rPr>
-      </w:pPr>
-      <w:r>
-        <w:rPr>
-          <w:rFonts w:ascii="Arial" w:hAnsi="Arial" w:cs="Arial"/>
-          <w:sz w:val="18"/>
-          <w:szCs w:val="18"/>
+        </w:rPr>
+      </w:pPr>
+      <w:r>
+        <w:rPr>
+          <w:rFonts w:ascii="Arial" w:hAnsi="Arial" w:cs="Arial"/>
         </w:rPr>
         <w:t>1</w:t>
       </w:r>
       <w:r>
         <w:rPr>
           <w:rFonts w:ascii="Arial" w:hAnsi="Arial" w:cs="Arial"/>
-          <w:sz w:val="18"/>
-          <w:szCs w:val="18"/>
         </w:rPr>
         <w:t>1</w:t>
       </w:r>
       <w:r>
         <w:rPr>
           <w:rFonts w:ascii="Arial" w:hAnsi="Arial" w:cs="Arial"/>
-          <w:sz w:val="18"/>
-          <w:szCs w:val="18"/>
         </w:rPr>
         <w:t xml:space="preserve">. </w:t>
       </w:r>
       <w:r>
         <w:rPr>
           <w:rFonts w:ascii="Arial" w:hAnsi="Arial" w:cs="Arial"/>
-          <w:sz w:val="18"/>
-          <w:szCs w:val="18"/>
         </w:rPr>
         <w:t xml:space="preserve">Press </w:t>
       </w:r>
@@ -1039,16 +813,12 @@
           <w:rFonts w:ascii="Arial" w:hAnsi="Arial" w:cs="Arial"/>
           <w:b/>
           <w:bCs/>
-          <w:sz w:val="18"/>
-          <w:szCs w:val="18"/>
         </w:rPr>
         <w:t>Auto-ID All</w:t>
       </w:r>
       <w:r>
         <w:rPr>
           <w:rFonts w:ascii="Arial" w:hAnsi="Arial" w:cs="Arial"/>
-          <w:sz w:val="18"/>
-          <w:szCs w:val="18"/>
         </w:rPr>
         <w:t xml:space="preserve"> to auto ID all neurons in the image.</w:t>
       </w:r>
@@ -1058,31 +828,23 @@
         <w:spacing w:line="360" w:lineRule="auto"/>
         <w:rPr>
           <w:rFonts w:ascii="Arial" w:hAnsi="Arial" w:cs="Arial"/>
-          <w:sz w:val="18"/>
-          <w:szCs w:val="18"/>
-        </w:rPr>
-      </w:pPr>
-      <w:r>
-        <w:rPr>
-          <w:rFonts w:ascii="Arial" w:hAnsi="Arial" w:cs="Arial"/>
-          <w:sz w:val="18"/>
-          <w:szCs w:val="18"/>
+        </w:rPr>
+      </w:pPr>
+      <w:r>
+        <w:rPr>
+          <w:rFonts w:ascii="Arial" w:hAnsi="Arial" w:cs="Arial"/>
         </w:rPr>
         <w:t>1</w:t>
       </w:r>
       <w:r>
         <w:rPr>
           <w:rFonts w:ascii="Arial" w:hAnsi="Arial" w:cs="Arial"/>
-          <w:sz w:val="18"/>
-          <w:szCs w:val="18"/>
         </w:rPr>
         <w:t>2</w:t>
       </w:r>
       <w:r>
         <w:rPr>
           <w:rFonts w:ascii="Arial" w:hAnsi="Arial" w:cs="Arial"/>
-          <w:sz w:val="18"/>
-          <w:szCs w:val="18"/>
         </w:rPr>
         <w:t xml:space="preserve">. Review IDs for the top ~5 neurons in the list of </w:t>
       </w:r>
@@ -1091,16 +853,12 @@
           <w:rFonts w:ascii="Arial" w:hAnsi="Arial" w:cs="Arial"/>
           <w:b/>
           <w:bCs/>
-          <w:sz w:val="18"/>
-          <w:szCs w:val="18"/>
         </w:rPr>
         <w:t>Neuron Ranked Confidence</w:t>
       </w:r>
       <w:r>
         <w:rPr>
           <w:rFonts w:ascii="Arial" w:hAnsi="Arial" w:cs="Arial"/>
-          <w:sz w:val="18"/>
-          <w:szCs w:val="18"/>
         </w:rPr>
         <w:t>:</w:t>
       </w:r>
@@ -1111,15 +869,11 @@
         <w:ind w:left="432"/>
         <w:rPr>
           <w:rFonts w:ascii="Arial" w:hAnsi="Arial" w:cs="Arial"/>
-          <w:sz w:val="18"/>
-          <w:szCs w:val="18"/>
-        </w:rPr>
-      </w:pPr>
-      <w:r>
-        <w:rPr>
-          <w:rFonts w:ascii="Arial" w:hAnsi="Arial" w:cs="Arial"/>
-          <w:sz w:val="18"/>
-          <w:szCs w:val="18"/>
+        </w:rPr>
+      </w:pPr>
+      <w:r>
+        <w:rPr>
+          <w:rFonts w:ascii="Arial" w:hAnsi="Arial" w:cs="Arial"/>
         </w:rPr>
         <w:t>A) Click the top items in the list.</w:t>
       </w:r>
@@ -1130,15 +884,11 @@
         <w:ind w:left="432"/>
         <w:rPr>
           <w:rFonts w:ascii="Arial" w:hAnsi="Arial" w:cs="Arial"/>
-          <w:sz w:val="18"/>
-          <w:szCs w:val="18"/>
-        </w:rPr>
-      </w:pPr>
-      <w:r>
-        <w:rPr>
-          <w:rFonts w:ascii="Arial" w:hAnsi="Arial" w:cs="Arial"/>
-          <w:sz w:val="18"/>
-          <w:szCs w:val="18"/>
+        </w:rPr>
+      </w:pPr>
+      <w:r>
+        <w:rPr>
+          <w:rFonts w:ascii="Arial" w:hAnsi="Arial" w:cs="Arial"/>
         </w:rPr>
         <w:t xml:space="preserve">B) Optional: accept the ID by pressing either the space bar, </w:t>
       </w:r>
@@ -1147,16 +897,12 @@
           <w:rFonts w:ascii="Arial" w:hAnsi="Arial" w:cs="Arial"/>
           <w:b/>
           <w:bCs/>
-          <w:sz w:val="18"/>
-          <w:szCs w:val="18"/>
         </w:rPr>
         <w:t>Auto ID</w:t>
       </w:r>
       <w:r>
         <w:rPr>
           <w:rFonts w:ascii="Arial" w:hAnsi="Arial" w:cs="Arial"/>
-          <w:sz w:val="18"/>
-          <w:szCs w:val="18"/>
         </w:rPr>
         <w:t xml:space="preserve">, or </w:t>
       </w:r>
@@ -1165,16 +911,12 @@
           <w:rFonts w:ascii="Arial" w:hAnsi="Arial" w:cs="Arial"/>
           <w:b/>
           <w:bCs/>
-          <w:sz w:val="18"/>
-          <w:szCs w:val="18"/>
         </w:rPr>
         <w:t>User ID</w:t>
       </w:r>
       <w:r>
         <w:rPr>
           <w:rFonts w:ascii="Arial" w:hAnsi="Arial" w:cs="Arial"/>
-          <w:sz w:val="18"/>
-          <w:szCs w:val="18"/>
         </w:rPr>
         <w:t>.</w:t>
       </w:r>
@@ -1185,15 +927,11 @@
         <w:ind w:left="432"/>
         <w:rPr>
           <w:rFonts w:ascii="Arial" w:hAnsi="Arial" w:cs="Arial"/>
-          <w:sz w:val="18"/>
-          <w:szCs w:val="18"/>
-        </w:rPr>
-      </w:pPr>
-      <w:r>
-        <w:rPr>
-          <w:rFonts w:ascii="Arial" w:hAnsi="Arial" w:cs="Arial"/>
-          <w:sz w:val="18"/>
-          <w:szCs w:val="18"/>
+        </w:rPr>
+      </w:pPr>
+      <w:r>
+        <w:rPr>
+          <w:rFonts w:ascii="Arial" w:hAnsi="Arial" w:cs="Arial"/>
         </w:rPr>
         <w:t xml:space="preserve">C) Optional: correct the ID by either choosing it from the dropdown </w:t>
       </w:r>
@@ -1202,16 +940,12 @@
           <w:rFonts w:ascii="Arial" w:hAnsi="Arial" w:cs="Arial"/>
           <w:b/>
           <w:bCs/>
-          <w:sz w:val="18"/>
-          <w:szCs w:val="18"/>
         </w:rPr>
         <w:t>Auto</w:t>
       </w:r>
       <w:r>
         <w:rPr>
           <w:rFonts w:ascii="Arial" w:hAnsi="Arial" w:cs="Arial"/>
-          <w:sz w:val="18"/>
-          <w:szCs w:val="18"/>
         </w:rPr>
         <w:t xml:space="preserve"> and pressing </w:t>
       </w:r>
@@ -1220,16 +954,12 @@
           <w:rFonts w:ascii="Arial" w:hAnsi="Arial" w:cs="Arial"/>
           <w:b/>
           <w:bCs/>
-          <w:sz w:val="18"/>
-          <w:szCs w:val="18"/>
         </w:rPr>
         <w:t>Auto ID</w:t>
       </w:r>
       <w:r>
         <w:rPr>
           <w:rFonts w:ascii="Arial" w:hAnsi="Arial" w:cs="Arial"/>
-          <w:sz w:val="18"/>
-          <w:szCs w:val="18"/>
         </w:rPr>
         <w:t xml:space="preserve"> or typing it into </w:t>
       </w:r>
@@ -1238,16 +968,12 @@
           <w:rFonts w:ascii="Arial" w:hAnsi="Arial" w:cs="Arial"/>
           <w:b/>
           <w:bCs/>
-          <w:sz w:val="18"/>
-          <w:szCs w:val="18"/>
         </w:rPr>
         <w:t>User</w:t>
       </w:r>
       <w:r>
         <w:rPr>
           <w:rFonts w:ascii="Arial" w:hAnsi="Arial" w:cs="Arial"/>
-          <w:sz w:val="18"/>
-          <w:szCs w:val="18"/>
         </w:rPr>
         <w:t xml:space="preserve"> and the space bar or </w:t>
       </w:r>
@@ -1256,16 +982,12 @@
           <w:rFonts w:ascii="Arial" w:hAnsi="Arial" w:cs="Arial"/>
           <w:b/>
           <w:bCs/>
-          <w:sz w:val="18"/>
-          <w:szCs w:val="18"/>
         </w:rPr>
         <w:t>User ID</w:t>
       </w:r>
       <w:r>
         <w:rPr>
           <w:rFonts w:ascii="Arial" w:hAnsi="Arial" w:cs="Arial"/>
-          <w:sz w:val="18"/>
-          <w:szCs w:val="18"/>
         </w:rPr>
         <w:t>.</w:t>
       </w:r>
@@ -1276,47 +998,35 @@
         <w:ind w:left="432"/>
         <w:rPr>
           <w:rFonts w:ascii="Arial" w:hAnsi="Arial" w:cs="Arial"/>
-          <w:sz w:val="18"/>
-          <w:szCs w:val="18"/>
-        </w:rPr>
-      </w:pPr>
-      <w:r>
-        <w:rPr>
-          <w:rFonts w:ascii="Arial" w:hAnsi="Arial" w:cs="Arial"/>
-          <w:sz w:val="18"/>
-          <w:szCs w:val="18"/>
+        </w:rPr>
+      </w:pPr>
+      <w:r>
+        <w:rPr>
+          <w:rFonts w:ascii="Arial" w:hAnsi="Arial" w:cs="Arial"/>
         </w:rPr>
         <w:t xml:space="preserve">D) Optional: </w:t>
       </w:r>
       <w:r>
         <w:rPr>
           <w:rFonts w:ascii="Arial" w:hAnsi="Arial" w:cs="Arial"/>
-          <w:sz w:val="18"/>
-          <w:szCs w:val="18"/>
         </w:rPr>
         <w:t xml:space="preserve">if you are unsure of an ID, </w:t>
       </w:r>
       <w:r>
         <w:rPr>
           <w:rFonts w:ascii="Arial" w:hAnsi="Arial" w:cs="Arial"/>
-          <w:sz w:val="18"/>
-          <w:szCs w:val="18"/>
         </w:rPr>
         <w:t xml:space="preserve">choose a different </w:t>
       </w:r>
       <w:r>
         <w:rPr>
           <w:rFonts w:ascii="Arial" w:hAnsi="Arial" w:cs="Arial"/>
-          <w:sz w:val="18"/>
-          <w:szCs w:val="18"/>
         </w:rPr>
         <w:t>neuron</w:t>
       </w:r>
       <w:r>
         <w:rPr>
           <w:rFonts w:ascii="Arial" w:hAnsi="Arial" w:cs="Arial"/>
-          <w:sz w:val="18"/>
-          <w:szCs w:val="18"/>
         </w:rPr>
         <w:t xml:space="preserve"> in the list to ID instead.</w:t>
       </w:r>
@@ -1326,119 +1036,89 @@
         <w:spacing w:line="360" w:lineRule="auto"/>
         <w:rPr>
           <w:rFonts w:ascii="Arial" w:hAnsi="Arial" w:cs="Arial"/>
-          <w:sz w:val="18"/>
-          <w:szCs w:val="18"/>
-        </w:rPr>
-      </w:pPr>
-      <w:r>
-        <w:rPr>
-          <w:rFonts w:ascii="Arial" w:hAnsi="Arial" w:cs="Arial"/>
-          <w:sz w:val="18"/>
-          <w:szCs w:val="18"/>
+        </w:rPr>
+      </w:pPr>
+      <w:r>
+        <w:rPr>
+          <w:rFonts w:ascii="Arial" w:hAnsi="Arial" w:cs="Arial"/>
         </w:rPr>
         <w:t>1</w:t>
       </w:r>
       <w:r>
         <w:rPr>
           <w:rFonts w:ascii="Arial" w:hAnsi="Arial" w:cs="Arial"/>
-          <w:sz w:val="18"/>
-          <w:szCs w:val="18"/>
         </w:rPr>
         <w:t>3</w:t>
       </w:r>
       <w:r>
         <w:rPr>
           <w:rFonts w:ascii="Arial" w:hAnsi="Arial" w:cs="Arial"/>
-          <w:sz w:val="18"/>
-          <w:szCs w:val="18"/>
         </w:rPr>
         <w:t xml:space="preserve">. Optional: </w:t>
       </w:r>
       <w:r>
         <w:rPr>
           <w:rFonts w:ascii="Arial" w:hAnsi="Arial" w:cs="Arial"/>
-          <w:sz w:val="18"/>
-          <w:szCs w:val="18"/>
         </w:rPr>
         <w:t>if you</w:t>
       </w:r>
       <w:r>
         <w:rPr>
           <w:rFonts w:ascii="Arial" w:hAnsi="Arial" w:cs="Arial"/>
-          <w:sz w:val="18"/>
-          <w:szCs w:val="18"/>
         </w:rPr>
         <w:t xml:space="preserve"> a</w:t>
       </w:r>
       <w:r>
         <w:rPr>
           <w:rFonts w:ascii="Arial" w:hAnsi="Arial" w:cs="Arial"/>
-          <w:sz w:val="18"/>
-          <w:szCs w:val="18"/>
         </w:rPr>
         <w:t>r</w:t>
       </w:r>
       <w:r>
         <w:rPr>
           <w:rFonts w:ascii="Arial" w:hAnsi="Arial" w:cs="Arial"/>
-          <w:sz w:val="18"/>
-          <w:szCs w:val="18"/>
         </w:rPr>
         <w:t>e</w:t>
       </w:r>
       <w:r>
         <w:rPr>
           <w:rFonts w:ascii="Arial" w:hAnsi="Arial" w:cs="Arial"/>
-          <w:sz w:val="18"/>
-          <w:szCs w:val="18"/>
         </w:rPr>
         <w:t xml:space="preserve"> unsure of an ID</w:t>
       </w:r>
       <w:r>
         <w:rPr>
           <w:rFonts w:ascii="Arial" w:hAnsi="Arial" w:cs="Arial"/>
-          <w:sz w:val="18"/>
-          <w:szCs w:val="18"/>
         </w:rPr>
         <w:t xml:space="preserve"> but wish to include it, </w:t>
       </w:r>
       <w:r>
         <w:rPr>
           <w:rFonts w:ascii="Arial" w:hAnsi="Arial" w:cs="Arial"/>
-          <w:sz w:val="18"/>
-          <w:szCs w:val="18"/>
         </w:rPr>
         <w:t xml:space="preserve">mark </w:t>
       </w:r>
       <w:r>
         <w:rPr>
           <w:rFonts w:ascii="Arial" w:hAnsi="Arial" w:cs="Arial"/>
-          <w:sz w:val="18"/>
-          <w:szCs w:val="18"/>
         </w:rPr>
         <w:t>it</w:t>
       </w:r>
       <w:r>
         <w:rPr>
           <w:rFonts w:ascii="Arial" w:hAnsi="Arial" w:cs="Arial"/>
-          <w:sz w:val="18"/>
-          <w:szCs w:val="18"/>
         </w:rPr>
         <w:t xml:space="preserve"> </w:t>
       </w:r>
       <w:r>
         <w:rPr>
           <w:rFonts w:ascii="Arial" w:hAnsi="Arial" w:cs="Arial"/>
-          <w:sz w:val="18"/>
-          <w:szCs w:val="18"/>
         </w:rPr>
         <w:t xml:space="preserve">as </w:t>
       </w:r>
       <w:r>
         <w:rPr>
           <w:rFonts w:ascii="Arial" w:hAnsi="Arial" w:cs="Arial"/>
-          <w:sz w:val="18"/>
-          <w:szCs w:val="18"/>
         </w:rPr>
         <w:t xml:space="preserve">low confidence by adding a “?” at the end in the </w:t>
       </w:r>
@@ -1447,16 +1127,12 @@
           <w:rFonts w:ascii="Arial" w:hAnsi="Arial" w:cs="Arial"/>
           <w:b/>
           <w:bCs/>
-          <w:sz w:val="18"/>
-          <w:szCs w:val="18"/>
         </w:rPr>
         <w:t>User ID</w:t>
       </w:r>
       <w:r>
         <w:rPr>
           <w:rFonts w:ascii="Arial" w:hAnsi="Arial" w:cs="Arial"/>
-          <w:sz w:val="18"/>
-          <w:szCs w:val="18"/>
         </w:rPr>
         <w:t xml:space="preserve"> field.</w:t>
       </w:r>
@@ -1466,46 +1142,32 @@
         <w:spacing w:line="360" w:lineRule="auto"/>
         <w:rPr>
           <w:rFonts w:ascii="Arial" w:hAnsi="Arial" w:cs="Arial"/>
-          <w:sz w:val="18"/>
-          <w:szCs w:val="18"/>
-        </w:rPr>
-      </w:pPr>
-      <w:r>
-        <w:rPr>
-          <w:rFonts w:ascii="Arial" w:hAnsi="Arial" w:cs="Arial"/>
-          <w:sz w:val="18"/>
-          <w:szCs w:val="18"/>
+        </w:rPr>
+      </w:pPr>
+      <w:r>
+        <w:rPr>
+          <w:rFonts w:ascii="Arial" w:hAnsi="Arial" w:cs="Arial"/>
         </w:rPr>
         <w:t>1</w:t>
       </w:r>
       <w:r>
         <w:rPr>
           <w:rFonts w:ascii="Arial" w:hAnsi="Arial" w:cs="Arial"/>
-          <w:sz w:val="18"/>
-          <w:szCs w:val="18"/>
         </w:rPr>
         <w:t>4</w:t>
       </w:r>
       <w:r>
         <w:rPr>
           <w:rFonts w:ascii="Arial" w:hAnsi="Arial" w:cs="Arial"/>
-          <w:sz w:val="18"/>
-          <w:szCs w:val="18"/>
         </w:rPr>
         <w:t>.</w:t>
       </w:r>
       <w:r>
-        <w:rPr>
-          <w:sz w:val="18"/>
-          <w:szCs w:val="18"/>
-        </w:rPr>
         <w:t xml:space="preserve"> </w:t>
       </w:r>
       <w:r>
         <w:rPr>
           <w:rFonts w:ascii="Arial" w:hAnsi="Arial" w:cs="Arial"/>
-          <w:sz w:val="18"/>
-          <w:szCs w:val="18"/>
         </w:rPr>
         <w:t xml:space="preserve">Optional: delete your IDs by replacing the name in the </w:t>
       </w:r>
@@ -1514,16 +1176,12 @@
           <w:rFonts w:ascii="Arial" w:hAnsi="Arial" w:cs="Arial"/>
           <w:b/>
           <w:bCs/>
-          <w:sz w:val="18"/>
-          <w:szCs w:val="18"/>
         </w:rPr>
         <w:t>User ID</w:t>
       </w:r>
       <w:r>
         <w:rPr>
           <w:rFonts w:ascii="Arial" w:hAnsi="Arial" w:cs="Arial"/>
-          <w:sz w:val="18"/>
-          <w:szCs w:val="18"/>
         </w:rPr>
         <w:t xml:space="preserve"> field with a space.</w:t>
       </w:r>
@@ -1533,31 +1191,23 @@
         <w:spacing w:line="360" w:lineRule="auto"/>
         <w:rPr>
           <w:rFonts w:ascii="Arial" w:hAnsi="Arial" w:cs="Arial"/>
-          <w:sz w:val="18"/>
-          <w:szCs w:val="18"/>
-        </w:rPr>
-      </w:pPr>
-      <w:r>
-        <w:rPr>
-          <w:rFonts w:ascii="Arial" w:hAnsi="Arial" w:cs="Arial"/>
-          <w:sz w:val="18"/>
-          <w:szCs w:val="18"/>
+        </w:rPr>
+      </w:pPr>
+      <w:r>
+        <w:rPr>
+          <w:rFonts w:ascii="Arial" w:hAnsi="Arial" w:cs="Arial"/>
         </w:rPr>
         <w:t>1</w:t>
       </w:r>
       <w:r>
         <w:rPr>
           <w:rFonts w:ascii="Arial" w:hAnsi="Arial" w:cs="Arial"/>
-          <w:sz w:val="18"/>
-          <w:szCs w:val="18"/>
         </w:rPr>
         <w:t>5</w:t>
       </w:r>
       <w:r>
         <w:rPr>
           <w:rFonts w:ascii="Arial" w:hAnsi="Arial" w:cs="Arial"/>
-          <w:sz w:val="18"/>
-          <w:szCs w:val="18"/>
         </w:rPr>
         <w:t xml:space="preserve">. Optional: press </w:t>
       </w:r>
@@ -1566,16 +1216,12 @@
           <w:rFonts w:ascii="Arial" w:hAnsi="Arial" w:cs="Arial"/>
           <w:b/>
           <w:bCs/>
-          <w:sz w:val="18"/>
-          <w:szCs w:val="18"/>
         </w:rPr>
         <w:t>Auto-ID All</w:t>
       </w:r>
       <w:r>
         <w:rPr>
           <w:rFonts w:ascii="Arial" w:hAnsi="Arial" w:cs="Arial"/>
-          <w:sz w:val="18"/>
-          <w:szCs w:val="18"/>
         </w:rPr>
         <w:t xml:space="preserve"> at any time after </w:t>
       </w:r>
@@ -1583,8 +1229,6 @@
       <w:r>
         <w:rPr>
           <w:rFonts w:ascii="Arial" w:hAnsi="Arial" w:cs="Arial"/>
-          <w:sz w:val="18"/>
-          <w:szCs w:val="18"/>
         </w:rPr>
         <w:t>ID’ing</w:t>
       </w:r>
@@ -1592,8 +1236,6 @@
       <w:r>
         <w:rPr>
           <w:rFonts w:ascii="Arial" w:hAnsi="Arial" w:cs="Arial"/>
-          <w:sz w:val="18"/>
-          <w:szCs w:val="18"/>
         </w:rPr>
         <w:t xml:space="preserve"> additional neurons to improve the automated ID results for the image.</w:t>
       </w:r>
@@ -1603,79 +1245,59 @@
         <w:spacing w:line="360" w:lineRule="auto"/>
         <w:rPr>
           <w:rFonts w:ascii="Arial" w:hAnsi="Arial" w:cs="Arial"/>
-          <w:sz w:val="18"/>
-          <w:szCs w:val="18"/>
-        </w:rPr>
-      </w:pPr>
-      <w:r>
-        <w:rPr>
-          <w:rFonts w:ascii="Arial" w:hAnsi="Arial" w:cs="Arial"/>
-          <w:sz w:val="18"/>
-          <w:szCs w:val="18"/>
+        </w:rPr>
+      </w:pPr>
+      <w:r>
+        <w:rPr>
+          <w:rFonts w:ascii="Arial" w:hAnsi="Arial" w:cs="Arial"/>
         </w:rPr>
         <w:t>1</w:t>
       </w:r>
       <w:r>
         <w:rPr>
           <w:rFonts w:ascii="Arial" w:hAnsi="Arial" w:cs="Arial"/>
-          <w:sz w:val="18"/>
-          <w:szCs w:val="18"/>
         </w:rPr>
         <w:t>6</w:t>
       </w:r>
       <w:r>
         <w:rPr>
           <w:rFonts w:ascii="Arial" w:hAnsi="Arial" w:cs="Arial"/>
-          <w:sz w:val="18"/>
-          <w:szCs w:val="18"/>
         </w:rPr>
         <w:t>. Optional: perform #</w:t>
       </w:r>
       <w:r>
         <w:rPr>
           <w:rFonts w:ascii="Arial" w:hAnsi="Arial" w:cs="Arial"/>
-          <w:sz w:val="18"/>
-          <w:szCs w:val="18"/>
         </w:rPr>
         <w:t>9</w:t>
       </w:r>
       <w:r>
         <w:rPr>
           <w:rFonts w:ascii="Arial" w:hAnsi="Arial" w:cs="Arial"/>
-          <w:sz w:val="18"/>
-          <w:szCs w:val="18"/>
         </w:rPr>
         <w:t xml:space="preserve"> &amp; #1</w:t>
       </w:r>
       <w:r>
         <w:rPr>
           <w:rFonts w:ascii="Arial" w:hAnsi="Arial" w:cs="Arial"/>
-          <w:sz w:val="18"/>
-          <w:szCs w:val="18"/>
         </w:rPr>
         <w:t>4,</w:t>
       </w:r>
       <w:r>
         <w:rPr>
           <w:rFonts w:ascii="Arial" w:hAnsi="Arial" w:cs="Arial"/>
-          <w:sz w:val="18"/>
-          <w:szCs w:val="18"/>
         </w:rPr>
         <w:t xml:space="preserve"> at your leisure</w:t>
       </w:r>
       <w:r>
         <w:rPr>
           <w:rFonts w:ascii="Arial" w:hAnsi="Arial" w:cs="Arial"/>
-          <w:sz w:val="18"/>
-          <w:szCs w:val="18"/>
         </w:rPr>
         <w:t>, to add/remove neurons and re-auto-ID</w:t>
       </w:r>
       <w:r>
         <w:rPr>
           <w:rFonts w:ascii="Arial" w:hAnsi="Arial" w:cs="Arial"/>
-          <w:sz w:val="18"/>
-          <w:szCs w:val="18"/>
         </w:rPr>
         <w:t>.</w:t>
       </w:r>
@@ -1685,31 +1307,23 @@
         <w:spacing w:line="360" w:lineRule="auto"/>
         <w:rPr>
           <w:rFonts w:ascii="Arial" w:hAnsi="Arial" w:cs="Arial"/>
-          <w:sz w:val="18"/>
-          <w:szCs w:val="18"/>
-        </w:rPr>
-      </w:pPr>
-      <w:r>
-        <w:rPr>
-          <w:rFonts w:ascii="Arial" w:hAnsi="Arial" w:cs="Arial"/>
-          <w:sz w:val="18"/>
-          <w:szCs w:val="18"/>
+        </w:rPr>
+      </w:pPr>
+      <w:r>
+        <w:rPr>
+          <w:rFonts w:ascii="Arial" w:hAnsi="Arial" w:cs="Arial"/>
         </w:rPr>
         <w:t>1</w:t>
       </w:r>
       <w:r>
         <w:rPr>
           <w:rFonts w:ascii="Arial" w:hAnsi="Arial" w:cs="Arial"/>
-          <w:sz w:val="18"/>
-          <w:szCs w:val="18"/>
         </w:rPr>
         <w:t>7</w:t>
       </w:r>
       <w:r>
         <w:rPr>
           <w:rFonts w:ascii="Arial" w:hAnsi="Arial" w:cs="Arial"/>
-          <w:sz w:val="18"/>
-          <w:szCs w:val="18"/>
         </w:rPr>
         <w:t>. ID as many neurons as you need in the image.</w:t>
       </w:r>
@@ -1719,31 +1333,23 @@
         <w:spacing w:line="360" w:lineRule="auto"/>
         <w:rPr>
           <w:rFonts w:ascii="Arial" w:hAnsi="Arial" w:cs="Arial"/>
-          <w:sz w:val="18"/>
-          <w:szCs w:val="18"/>
-        </w:rPr>
-      </w:pPr>
-      <w:r>
-        <w:rPr>
-          <w:rFonts w:ascii="Arial" w:hAnsi="Arial" w:cs="Arial"/>
-          <w:sz w:val="18"/>
-          <w:szCs w:val="18"/>
+        </w:rPr>
+      </w:pPr>
+      <w:r>
+        <w:rPr>
+          <w:rFonts w:ascii="Arial" w:hAnsi="Arial" w:cs="Arial"/>
         </w:rPr>
         <w:t>1</w:t>
       </w:r>
       <w:r>
         <w:rPr>
           <w:rFonts w:ascii="Arial" w:hAnsi="Arial" w:cs="Arial"/>
-          <w:sz w:val="18"/>
-          <w:szCs w:val="18"/>
         </w:rPr>
         <w:t>8</w:t>
       </w:r>
       <w:r>
         <w:rPr>
           <w:rFonts w:ascii="Arial" w:hAnsi="Arial" w:cs="Arial"/>
-          <w:sz w:val="18"/>
-          <w:szCs w:val="18"/>
         </w:rPr>
         <w:t xml:space="preserve">. Optional: use the menu </w:t>
       </w:r>
@@ -1753,8 +1359,6 @@
           <w:rFonts w:ascii="Arial" w:hAnsi="Arial" w:cs="Arial"/>
           <w:b/>
           <w:bCs/>
-          <w:sz w:val="18"/>
-          <w:szCs w:val="18"/>
         </w:rPr>
         <w:t>Illustration|Save</w:t>
       </w:r>
@@ -1764,16 +1368,12 @@
           <w:rFonts w:ascii="Arial" w:hAnsi="Arial" w:cs="Arial"/>
           <w:b/>
           <w:bCs/>
-          <w:sz w:val="18"/>
-          <w:szCs w:val="18"/>
         </w:rPr>
         <w:t xml:space="preserve"> ID</w:t>
       </w:r>
       <w:r>
         <w:rPr>
           <w:rFonts w:ascii="Arial" w:hAnsi="Arial" w:cs="Arial"/>
-          <w:sz w:val="18"/>
-          <w:szCs w:val="18"/>
         </w:rPr>
         <w:t xml:space="preserve"> image to save your image as slices with your neuron IDs superimposed. These PDF files have the same name as your image and are saved in the same folder.</w:t>
       </w:r>
@@ -1783,39 +1383,29 @@
         <w:spacing w:line="360" w:lineRule="auto"/>
         <w:rPr>
           <w:rFonts w:ascii="Arial" w:hAnsi="Arial" w:cs="Arial"/>
-          <w:sz w:val="18"/>
-          <w:szCs w:val="18"/>
-        </w:rPr>
-      </w:pPr>
-      <w:r>
-        <w:rPr>
-          <w:rFonts w:ascii="Arial" w:hAnsi="Arial" w:cs="Arial"/>
-          <w:sz w:val="18"/>
-          <w:szCs w:val="18"/>
+        </w:rPr>
+      </w:pPr>
+      <w:r>
+        <w:rPr>
+          <w:rFonts w:ascii="Arial" w:hAnsi="Arial" w:cs="Arial"/>
         </w:rPr>
         <w:t>1</w:t>
       </w:r>
       <w:r>
         <w:rPr>
           <w:rFonts w:ascii="Arial" w:hAnsi="Arial" w:cs="Arial"/>
-          <w:sz w:val="18"/>
-          <w:szCs w:val="18"/>
         </w:rPr>
         <w:t>9</w:t>
       </w:r>
       <w:r>
         <w:rPr>
           <w:rFonts w:ascii="Arial" w:hAnsi="Arial" w:cs="Arial"/>
-          <w:sz w:val="18"/>
-          <w:szCs w:val="18"/>
         </w:rPr>
         <w:t xml:space="preserve">. Optional: </w:t>
       </w:r>
       <w:r>
         <w:rPr>
           <w:rFonts w:ascii="Arial" w:hAnsi="Arial" w:cs="Arial"/>
-          <w:sz w:val="18"/>
-          <w:szCs w:val="18"/>
         </w:rPr>
         <w:t xml:space="preserve">press the </w:t>
       </w:r>
@@ -1824,179 +1414,129 @@
           <w:rFonts w:ascii="Arial" w:hAnsi="Arial" w:cs="Arial"/>
           <w:b/>
           <w:bCs/>
-          <w:sz w:val="18"/>
-          <w:szCs w:val="18"/>
         </w:rPr>
         <w:t>Save: IDs</w:t>
       </w:r>
       <w:r>
         <w:rPr>
           <w:rFonts w:ascii="Arial" w:hAnsi="Arial" w:cs="Arial"/>
-          <w:sz w:val="18"/>
-          <w:szCs w:val="18"/>
         </w:rPr>
         <w:t xml:space="preserve"> button to save all information to a spreadsheet. The spreadsheet has the same name as your image, in the same folder, and ends in “.csv” (compatible with all popular spreadsheet programs Excel, Numbers, …). The spreadsheet contains appropriate thresholds for your optional reporter </w:t>
       </w:r>
       <w:r>
         <w:rPr>
           <w:rFonts w:ascii="Arial" w:hAnsi="Arial" w:cs="Arial"/>
-          <w:sz w:val="18"/>
-          <w:szCs w:val="18"/>
         </w:rPr>
         <w:t>listed as</w:t>
       </w:r>
       <w:r>
         <w:rPr>
           <w:rFonts w:ascii="Arial" w:hAnsi="Arial" w:cs="Arial"/>
-          <w:sz w:val="18"/>
-          <w:szCs w:val="18"/>
         </w:rPr>
         <w:t xml:space="preserve"> </w:t>
       </w:r>
-      <w:proofErr w:type="gramStart"/>
-      <w:r>
-        <w:rPr>
-          <w:rFonts w:ascii="Arial" w:hAnsi="Arial" w:cs="Arial"/>
-          <w:sz w:val="18"/>
-          <w:szCs w:val="18"/>
-        </w:rPr>
-        <w:t xml:space="preserve">both  </w:t>
-      </w:r>
-      <w:r>
-        <w:rPr>
-          <w:rFonts w:ascii="Arial" w:hAnsi="Arial" w:cs="Arial"/>
-          <w:sz w:val="18"/>
-          <w:szCs w:val="18"/>
-        </w:rPr>
-        <w:t>background</w:t>
-      </w:r>
-      <w:proofErr w:type="gramEnd"/>
-      <w:r>
-        <w:rPr>
-          <w:rFonts w:ascii="Arial" w:hAnsi="Arial" w:cs="Arial"/>
-          <w:sz w:val="18"/>
-          <w:szCs w:val="18"/>
-        </w:rPr>
-        <w:t xml:space="preserve"> </w:t>
-      </w:r>
-      <w:r>
-        <w:rPr>
-          <w:rFonts w:ascii="Arial" w:hAnsi="Arial" w:cs="Arial"/>
-          <w:sz w:val="18"/>
-          <w:szCs w:val="18"/>
-        </w:rPr>
-        <w:t>for</w:t>
-      </w:r>
-      <w:r>
-        <w:rPr>
-          <w:rFonts w:ascii="Arial" w:hAnsi="Arial" w:cs="Arial"/>
-          <w:sz w:val="18"/>
-          <w:szCs w:val="18"/>
-        </w:rPr>
-        <w:t xml:space="preserve"> the “GFP” channel and</w:t>
-      </w:r>
-      <w:r>
-        <w:rPr>
-          <w:rFonts w:ascii="Arial" w:hAnsi="Arial" w:cs="Arial"/>
-          <w:sz w:val="18"/>
-          <w:szCs w:val="18"/>
-        </w:rPr>
-        <w:t xml:space="preserve"> </w:t>
-      </w:r>
-      <w:r>
-        <w:rPr>
-          <w:rFonts w:ascii="Arial" w:hAnsi="Arial" w:cs="Arial"/>
-          <w:sz w:val="18"/>
-          <w:szCs w:val="18"/>
-        </w:rPr>
-        <w:t xml:space="preserve">an Otsu threshold </w:t>
-      </w:r>
-      <w:r>
-        <w:rPr>
-          <w:rFonts w:ascii="Arial" w:hAnsi="Arial" w:cs="Arial"/>
-          <w:sz w:val="18"/>
-          <w:szCs w:val="18"/>
-        </w:rPr>
-        <w:t>(</w:t>
-      </w:r>
-      <w:r>
-        <w:rPr>
-          <w:rFonts w:ascii="Arial" w:hAnsi="Arial" w:cs="Arial"/>
-          <w:sz w:val="18"/>
-          <w:szCs w:val="18"/>
-        </w:rPr>
-        <w:t>assuming reporter expression is bimodal</w:t>
-      </w:r>
-      <w:r>
-        <w:rPr>
-          <w:rFonts w:ascii="Arial" w:hAnsi="Arial" w:cs="Arial"/>
-          <w:sz w:val="18"/>
-          <w:szCs w:val="18"/>
-        </w:rPr>
-        <w:t xml:space="preserve">, </w:t>
-      </w:r>
-      <w:r>
-        <w:rPr>
-          <w:rFonts w:ascii="Arial" w:hAnsi="Arial" w:cs="Arial"/>
-          <w:sz w:val="18"/>
-          <w:szCs w:val="18"/>
-        </w:rPr>
-        <w:t>present or absent</w:t>
-      </w:r>
-      <w:r>
-        <w:rPr>
-          <w:rFonts w:ascii="Arial" w:hAnsi="Arial" w:cs="Arial"/>
-          <w:sz w:val="18"/>
-          <w:szCs w:val="18"/>
-        </w:rPr>
-        <w:t>,</w:t>
-      </w:r>
-      <w:r>
-        <w:rPr>
-          <w:rFonts w:ascii="Arial" w:hAnsi="Arial" w:cs="Arial"/>
-          <w:sz w:val="18"/>
-          <w:szCs w:val="18"/>
-        </w:rPr>
-        <w:t xml:space="preserve"> across the neurons</w:t>
-      </w:r>
-      <w:r>
-        <w:rPr>
-          <w:rFonts w:ascii="Arial" w:hAnsi="Arial" w:cs="Arial"/>
-          <w:sz w:val="18"/>
-          <w:szCs w:val="18"/>
-        </w:rPr>
-        <w:t>)</w:t>
-      </w:r>
-      <w:r>
-        <w:rPr>
-          <w:rFonts w:ascii="Arial" w:hAnsi="Arial" w:cs="Arial"/>
-          <w:sz w:val="18"/>
-          <w:szCs w:val="18"/>
-        </w:rPr>
-        <w:t>. “Aligned” XYZ positions and RGB colors have been aligned to a</w:t>
-      </w:r>
-      <w:r>
-        <w:rPr>
-          <w:rFonts w:ascii="Arial" w:hAnsi="Arial" w:cs="Arial"/>
-          <w:sz w:val="18"/>
-          <w:szCs w:val="18"/>
-        </w:rPr>
-        <w:t xml:space="preserve"> statistical</w:t>
-      </w:r>
-      <w:r>
-        <w:rPr>
-          <w:rFonts w:ascii="Arial" w:hAnsi="Arial" w:cs="Arial"/>
-          <w:sz w:val="18"/>
-          <w:szCs w:val="18"/>
-        </w:rPr>
-        <w:t xml:space="preserve"> atlas and are thus comparable across images as long as the atlas versions (displayed in the spreadsheet) remain the same.</w:t>
+      <w:r>
+        <w:rPr>
+          <w:rFonts w:ascii="Arial" w:hAnsi="Arial" w:cs="Arial"/>
+        </w:rPr>
+        <w:t xml:space="preserve">both </w:t>
       </w:r>
       <w:bookmarkStart w:id="0" w:name="_GoBack"/>
       <w:bookmarkEnd w:id="0"/>
+      <w:r>
+        <w:rPr>
+          <w:rFonts w:ascii="Arial" w:hAnsi="Arial" w:cs="Arial"/>
+        </w:rPr>
+        <w:t xml:space="preserve">background </w:t>
+      </w:r>
+      <w:r>
+        <w:rPr>
+          <w:rFonts w:ascii="Arial" w:hAnsi="Arial" w:cs="Arial"/>
+        </w:rPr>
+        <w:t>for</w:t>
+      </w:r>
+      <w:r>
+        <w:rPr>
+          <w:rFonts w:ascii="Arial" w:hAnsi="Arial" w:cs="Arial"/>
+        </w:rPr>
+        <w:t xml:space="preserve"> the “GFP” channel and</w:t>
+      </w:r>
+      <w:r>
+        <w:rPr>
+          <w:rFonts w:ascii="Arial" w:hAnsi="Arial" w:cs="Arial"/>
+        </w:rPr>
+        <w:t xml:space="preserve"> </w:t>
+      </w:r>
+      <w:r>
+        <w:rPr>
+          <w:rFonts w:ascii="Arial" w:hAnsi="Arial" w:cs="Arial"/>
+        </w:rPr>
+        <w:t xml:space="preserve">an Otsu threshold </w:t>
+      </w:r>
+      <w:r>
+        <w:rPr>
+          <w:rFonts w:ascii="Arial" w:hAnsi="Arial" w:cs="Arial"/>
+        </w:rPr>
+        <w:t>(</w:t>
+      </w:r>
+      <w:r>
+        <w:rPr>
+          <w:rFonts w:ascii="Arial" w:hAnsi="Arial" w:cs="Arial"/>
+        </w:rPr>
+        <w:t>assuming reporter expression is bimodal</w:t>
+      </w:r>
+      <w:r>
+        <w:rPr>
+          <w:rFonts w:ascii="Arial" w:hAnsi="Arial" w:cs="Arial"/>
+        </w:rPr>
+        <w:t xml:space="preserve">, </w:t>
+      </w:r>
+      <w:r>
+        <w:rPr>
+          <w:rFonts w:ascii="Arial" w:hAnsi="Arial" w:cs="Arial"/>
+        </w:rPr>
+        <w:t>present or absent</w:t>
+      </w:r>
+      <w:r>
+        <w:rPr>
+          <w:rFonts w:ascii="Arial" w:hAnsi="Arial" w:cs="Arial"/>
+        </w:rPr>
+        <w:t>,</w:t>
+      </w:r>
+      <w:r>
+        <w:rPr>
+          <w:rFonts w:ascii="Arial" w:hAnsi="Arial" w:cs="Arial"/>
+        </w:rPr>
+        <w:t xml:space="preserve"> across the neurons</w:t>
+      </w:r>
+      <w:r>
+        <w:rPr>
+          <w:rFonts w:ascii="Arial" w:hAnsi="Arial" w:cs="Arial"/>
+        </w:rPr>
+        <w:t>)</w:t>
+      </w:r>
+      <w:r>
+        <w:rPr>
+          <w:rFonts w:ascii="Arial" w:hAnsi="Arial" w:cs="Arial"/>
+        </w:rPr>
+        <w:t>. “Aligned” XYZ positions and RGB colors have been aligned to a</w:t>
+      </w:r>
+      <w:r>
+        <w:rPr>
+          <w:rFonts w:ascii="Arial" w:hAnsi="Arial" w:cs="Arial"/>
+        </w:rPr>
+        <w:t xml:space="preserve"> statistical</w:t>
+      </w:r>
+      <w:r>
+        <w:rPr>
+          <w:rFonts w:ascii="Arial" w:hAnsi="Arial" w:cs="Arial"/>
+        </w:rPr>
+        <w:t xml:space="preserve"> atlas and are thus comparable across images as long as the atlas versions (displayed in the spreadsheet) remain the same.</w:t>
+      </w:r>
     </w:p>
     <w:sectPr>
-      <w:pgSz w:w="12240" w:h="15840"/>
-      <w:pgMar w:top="1440" w:right="1440" w:bottom="1440" w:left="1440" w:header="720" w:footer="720" w:gutter="0"/>
+      <w:pgSz w:w="12240" w:h="20160"/>
+      <w:pgMar w:top="720" w:right="720" w:bottom="720" w:left="720" w:header="720" w:footer="720" w:gutter="0"/>
       <w:cols w:space="720"/>
       <w:docGrid w:linePitch="360"/>
     </w:sectPr>

</xml_diff>

<commit_message>
Fixed up the instructions yet again.
</commit_message>
<xml_diff>
--- a/Data/Documents/Instructions.docx
+++ b/Data/Documents/Instructions.docx
@@ -1271,19 +1271,25 @@
         </w:rPr>
         <w:t>10</w:t>
       </w:r>
+      <w:r>
+        <w:rPr>
+          <w:rFonts w:ascii="Arial" w:hAnsi="Arial" w:cs="Arial"/>
+        </w:rPr>
+        <w:t xml:space="preserve"> &amp; #1</w:t>
+      </w:r>
+      <w:r>
+        <w:rPr>
+          <w:rFonts w:ascii="Arial" w:hAnsi="Arial" w:cs="Arial"/>
+        </w:rPr>
+        <w:t>5</w:t>
+      </w:r>
       <w:bookmarkStart w:id="0" w:name="_GoBack"/>
       <w:bookmarkEnd w:id="0"/>
       <w:r>
         <w:rPr>
           <w:rFonts w:ascii="Arial" w:hAnsi="Arial" w:cs="Arial"/>
         </w:rPr>
-        <w:t xml:space="preserve"> &amp; #1</w:t>
-      </w:r>
-      <w:r>
-        <w:rPr>
-          <w:rFonts w:ascii="Arial" w:hAnsi="Arial" w:cs="Arial"/>
-        </w:rPr>
-        <w:t>4,</w:t>
+        <w:t>,</w:t>
       </w:r>
       <w:r>
         <w:rPr>

</xml_diff>

<commit_message>
Updated the instructions to include artifacts, mutations, and neuron emphasis.
</commit_message>
<xml_diff>
--- a/Data/Documents/Instructions.docx
+++ b/Data/Documents/Instructions.docx
@@ -1,6 +1,6 @@
 
 <file path=word/document.xml><?xml version="1.0" encoding="utf-8"?>
-<w:document xmlns:wpc="http://schemas.microsoft.com/office/word/2010/wordprocessingCanvas" xmlns:cx="http://schemas.microsoft.com/office/drawing/2014/chartex" xmlns:cx1="http://schemas.microsoft.com/office/drawing/2015/9/8/chartex" xmlns:cx2="http://schemas.microsoft.com/office/drawing/2015/10/21/chartex" xmlns:cx3="http://schemas.microsoft.com/office/drawing/2016/5/9/chartex" xmlns:cx4="http://schemas.microsoft.com/office/drawing/2016/5/10/chartex" xmlns:cx5="http://schemas.microsoft.com/office/drawing/2016/5/11/chartex" xmlns:cx6="http://schemas.microsoft.com/office/drawing/2016/5/12/chartex" xmlns:cx7="http://schemas.microsoft.com/office/drawing/2016/5/13/chartex" xmlns:cx8="http://schemas.microsoft.com/office/drawing/2016/5/14/chartex" xmlns:mc="http://schemas.openxmlformats.org/markup-compatibility/2006" xmlns:aink="http://schemas.microsoft.com/office/drawing/2016/ink" xmlns:am3d="http://schemas.microsoft.com/office/drawing/2017/model3d" xmlns:o="urn:schemas-microsoft-com:office:office" xmlns:r="http://schemas.openxmlformats.org/officeDocument/2006/relationships" xmlns:m="http://schemas.openxmlformats.org/officeDocument/2006/math" xmlns:v="urn:schemas-microsoft-com:vml" xmlns:wp14="http://schemas.microsoft.com/office/word/2010/wordprocessingDrawing" xmlns:wp="http://schemas.openxmlformats.org/drawingml/2006/wordprocessingDrawing" xmlns:w10="urn:schemas-microsoft-com:office:word" xmlns:w="http://schemas.openxmlformats.org/wordprocessingml/2006/main" xmlns:w14="http://schemas.microsoft.com/office/word/2010/wordml" xmlns:w15="http://schemas.microsoft.com/office/word/2012/wordml" xmlns:w16cid="http://schemas.microsoft.com/office/word/2016/wordml/cid" xmlns:w16se="http://schemas.microsoft.com/office/word/2015/wordml/symex" xmlns:wpg="http://schemas.microsoft.com/office/word/2010/wordprocessingGroup" xmlns:wpi="http://schemas.microsoft.com/office/word/2010/wordprocessingInk" xmlns:wne="http://schemas.microsoft.com/office/word/2006/wordml" xmlns:wps="http://schemas.microsoft.com/office/word/2010/wordprocessingShape" mc:Ignorable="w14 w15 w16se w16cid wp14">
+<w:document xmlns:wpc="http://schemas.microsoft.com/office/word/2010/wordprocessingCanvas" xmlns:cx="http://schemas.microsoft.com/office/drawing/2014/chartex" xmlns:cx1="http://schemas.microsoft.com/office/drawing/2015/9/8/chartex" xmlns:cx2="http://schemas.microsoft.com/office/drawing/2015/10/21/chartex" xmlns:cx3="http://schemas.microsoft.com/office/drawing/2016/5/9/chartex" xmlns:cx4="http://schemas.microsoft.com/office/drawing/2016/5/10/chartex" xmlns:cx5="http://schemas.microsoft.com/office/drawing/2016/5/11/chartex" xmlns:cx6="http://schemas.microsoft.com/office/drawing/2016/5/12/chartex" xmlns:cx7="http://schemas.microsoft.com/office/drawing/2016/5/13/chartex" xmlns:cx8="http://schemas.microsoft.com/office/drawing/2016/5/14/chartex" xmlns:mc="http://schemas.openxmlformats.org/markup-compatibility/2006" xmlns:aink="http://schemas.microsoft.com/office/drawing/2016/ink" xmlns:am3d="http://schemas.microsoft.com/office/drawing/2017/model3d" xmlns:o="urn:schemas-microsoft-com:office:office" xmlns:r="http://schemas.openxmlformats.org/officeDocument/2006/relationships" xmlns:m="http://schemas.openxmlformats.org/officeDocument/2006/math" xmlns:v="urn:schemas-microsoft-com:vml" xmlns:wp14="http://schemas.microsoft.com/office/word/2010/wordprocessingDrawing" xmlns:wp="http://schemas.openxmlformats.org/drawingml/2006/wordprocessingDrawing" xmlns:w10="urn:schemas-microsoft-com:office:word" xmlns:w="http://schemas.openxmlformats.org/wordprocessingml/2006/main" xmlns:w14="http://schemas.microsoft.com/office/word/2010/wordml" xmlns:w15="http://schemas.microsoft.com/office/word/2012/wordml" xmlns:w16cex="http://schemas.microsoft.com/office/word/2018/wordml/cex" xmlns:w16cid="http://schemas.microsoft.com/office/word/2016/wordml/cid" xmlns:w16="http://schemas.microsoft.com/office/word/2018/wordml" xmlns:w16sdtdh="http://schemas.microsoft.com/office/word/2020/wordml/sdtdatahash" xmlns:w16se="http://schemas.microsoft.com/office/word/2015/wordml/symex" xmlns:wpg="http://schemas.microsoft.com/office/word/2010/wordprocessingGroup" xmlns:wpi="http://schemas.microsoft.com/office/word/2010/wordprocessingInk" xmlns:wne="http://schemas.microsoft.com/office/word/2006/wordml" xmlns:wps="http://schemas.microsoft.com/office/word/2010/wordprocessingShape" mc:Ignorable="w14 w15 w16se w16cid w16 w16cex w16sdtdh wp14">
   <w:body>
     <w:p>
       <w:pPr>
@@ -1648,25 +1648,7 @@
           <w:sz w:val="22"/>
           <w:szCs w:val="22"/>
         </w:rPr>
-        <w:t xml:space="preserve"> now need to ensure </w:t>
-      </w:r>
-      <w:proofErr w:type="gramStart"/>
-      <w:r>
-        <w:rPr>
-          <w:rFonts w:ascii="Arial" w:hAnsi="Arial" w:cs="Arial"/>
-          <w:sz w:val="22"/>
-          <w:szCs w:val="22"/>
-        </w:rPr>
-        <w:t>ALL</w:t>
-      </w:r>
-      <w:proofErr w:type="gramEnd"/>
-      <w:r>
-        <w:rPr>
-          <w:rFonts w:ascii="Arial" w:hAnsi="Arial" w:cs="Arial"/>
-          <w:sz w:val="22"/>
-          <w:szCs w:val="22"/>
-        </w:rPr>
-        <w:t xml:space="preserve"> and ONLY neurons are marked in the body region.</w:t>
+        <w:t xml:space="preserve"> now need to ensure ALL and ONLY neurons are marked in the body region.</w:t>
       </w:r>
     </w:p>
     <w:p>
@@ -2335,7 +2317,57 @@
           <w:sz w:val="22"/>
           <w:szCs w:val="22"/>
         </w:rPr>
-        <w:t>8</w:t>
+        <w:t xml:space="preserve">8. Optional: neurons can be labeled as an unspecified “ARTIFACT”, “MUTATION”, or emphasized </w:t>
+      </w:r>
+      <w:r>
+        <w:rPr>
+          <w:rFonts w:ascii="Arial" w:hAnsi="Arial" w:cs="Arial"/>
+          <w:sz w:val="22"/>
+          <w:szCs w:val="22"/>
+        </w:rPr>
+        <w:t>by adding a “</w:t>
+      </w:r>
+      <w:r>
+        <w:rPr>
+          <w:rFonts w:ascii="Arial" w:hAnsi="Arial" w:cs="Arial"/>
+          <w:sz w:val="22"/>
+          <w:szCs w:val="22"/>
+        </w:rPr>
+        <w:t>!</w:t>
+      </w:r>
+      <w:r>
+        <w:rPr>
+          <w:rFonts w:ascii="Arial" w:hAnsi="Arial" w:cs="Arial"/>
+          <w:sz w:val="22"/>
+          <w:szCs w:val="22"/>
+        </w:rPr>
+        <w:t>” at the end in the User ID field</w:t>
+      </w:r>
+      <w:r>
+        <w:rPr>
+          <w:rFonts w:ascii="Arial" w:hAnsi="Arial" w:cs="Arial"/>
+          <w:sz w:val="22"/>
+          <w:szCs w:val="22"/>
+        </w:rPr>
+        <w:t xml:space="preserve"> (e.g., to emphasize neuron duplications in mutants).</w:t>
+      </w:r>
+    </w:p>
+    <w:p>
+      <w:pPr>
+        <w:spacing w:line="360" w:lineRule="auto"/>
+        <w:rPr>
+          <w:rFonts w:ascii="Arial" w:hAnsi="Arial" w:cs="Arial"/>
+          <w:sz w:val="22"/>
+          <w:szCs w:val="22"/>
+        </w:rPr>
+      </w:pPr>
+      <w:r>
+        <w:rPr>
+          <w:rFonts w:ascii="Arial" w:hAnsi="Arial" w:cs="Arial"/>
+          <w:sz w:val="22"/>
+          <w:szCs w:val="22"/>
+        </w:rPr>
+        <w:t>9</w:t>
       </w:r>
       <w:r>
         <w:rPr>
@@ -2379,7 +2411,7 @@
           <w:sz w:val="22"/>
           <w:szCs w:val="22"/>
         </w:rPr>
-        <w:t>9</w:t>
+        <w:t>10</w:t>
       </w:r>
       <w:r>
         <w:rPr>
@@ -2449,7 +2481,7 @@
           <w:sz w:val="22"/>
           <w:szCs w:val="22"/>
         </w:rPr>
-        <w:t>0</w:t>
+        <w:t>1</w:t>
       </w:r>
       <w:r>
         <w:rPr>
@@ -2465,15 +2497,15 @@
           <w:sz w:val="22"/>
           <w:szCs w:val="22"/>
         </w:rPr>
-        <w:t>10</w:t>
-      </w:r>
-      <w:r>
-        <w:rPr>
-          <w:rFonts w:ascii="Arial" w:hAnsi="Arial" w:cs="Arial"/>
-          <w:sz w:val="22"/>
-          <w:szCs w:val="22"/>
-        </w:rPr>
-        <w:t xml:space="preserve"> &amp; #1</w:t>
+        <w:t xml:space="preserve">4 </w:t>
+      </w:r>
+      <w:r>
+        <w:rPr>
+          <w:rFonts w:ascii="Arial" w:hAnsi="Arial" w:cs="Arial"/>
+          <w:sz w:val="22"/>
+          <w:szCs w:val="22"/>
+        </w:rPr>
+        <w:t>&amp; #</w:t>
       </w:r>
       <w:r>
         <w:rPr>
@@ -2539,6 +2571,32 @@
           <w:sz w:val="22"/>
           <w:szCs w:val="22"/>
         </w:rPr>
+        <w:t>2</w:t>
+      </w:r>
+      <w:r>
+        <w:rPr>
+          <w:rFonts w:ascii="Arial" w:hAnsi="Arial" w:cs="Arial"/>
+          <w:sz w:val="22"/>
+          <w:szCs w:val="22"/>
+        </w:rPr>
+        <w:t>. ID as many neurons as you need in the image.</w:t>
+      </w:r>
+    </w:p>
+    <w:p>
+      <w:pPr>
+        <w:spacing w:line="360" w:lineRule="auto"/>
+        <w:rPr>
+          <w:rFonts w:ascii="Arial" w:hAnsi="Arial" w:cs="Arial"/>
+          <w:sz w:val="22"/>
+          <w:szCs w:val="22"/>
+        </w:rPr>
+      </w:pPr>
+      <w:r>
+        <w:rPr>
+          <w:rFonts w:ascii="Arial" w:hAnsi="Arial" w:cs="Arial"/>
+          <w:sz w:val="22"/>
+          <w:szCs w:val="22"/>
+        </w:rPr>
         <w:t>1</w:t>
       </w:r>
       <w:r>
@@ -2547,7 +2605,75 @@
           <w:sz w:val="22"/>
           <w:szCs w:val="22"/>
         </w:rPr>
-        <w:t>. ID as many neurons as you need in the image.</w:t>
+        <w:t>3</w:t>
+      </w:r>
+      <w:r>
+        <w:rPr>
+          <w:rFonts w:ascii="Arial" w:hAnsi="Arial" w:cs="Arial"/>
+          <w:sz w:val="22"/>
+          <w:szCs w:val="22"/>
+        </w:rPr>
+        <w:t xml:space="preserve">. Optional: use the menu </w:t>
+      </w:r>
+      <w:proofErr w:type="spellStart"/>
+      <w:r>
+        <w:rPr>
+          <w:rFonts w:ascii="Arial" w:hAnsi="Arial" w:cs="Arial"/>
+          <w:b/>
+          <w:bCs/>
+          <w:sz w:val="22"/>
+          <w:szCs w:val="22"/>
+        </w:rPr>
+        <w:t>Analysis</w:t>
+      </w:r>
+      <w:r>
+        <w:rPr>
+          <w:rFonts w:ascii="Arial" w:hAnsi="Arial" w:cs="Arial"/>
+          <w:b/>
+          <w:bCs/>
+          <w:sz w:val="22"/>
+          <w:szCs w:val="22"/>
+        </w:rPr>
+        <w:t>|Save</w:t>
+      </w:r>
+      <w:proofErr w:type="spellEnd"/>
+      <w:r>
+        <w:rPr>
+          <w:rFonts w:ascii="Arial" w:hAnsi="Arial" w:cs="Arial"/>
+          <w:b/>
+          <w:bCs/>
+          <w:sz w:val="22"/>
+          <w:szCs w:val="22"/>
+        </w:rPr>
+        <w:t xml:space="preserve"> ID </w:t>
+      </w:r>
+      <w:r>
+        <w:rPr>
+          <w:rFonts w:ascii="Arial" w:hAnsi="Arial" w:cs="Arial"/>
+          <w:b/>
+          <w:bCs/>
+          <w:sz w:val="22"/>
+          <w:szCs w:val="22"/>
+        </w:rPr>
+        <w:t>I</w:t>
+      </w:r>
+      <w:r>
+        <w:rPr>
+          <w:rFonts w:ascii="Arial" w:hAnsi="Arial" w:cs="Arial"/>
+          <w:b/>
+          <w:bCs/>
+          <w:sz w:val="22"/>
+          <w:szCs w:val="22"/>
+        </w:rPr>
+        <w:t>mage</w:t>
+      </w:r>
+      <w:r>
+        <w:rPr>
+          <w:rFonts w:ascii="Arial" w:hAnsi="Arial" w:cs="Arial"/>
+          <w:sz w:val="22"/>
+          <w:szCs w:val="22"/>
+        </w:rPr>
+        <w:t xml:space="preserve"> to save your image as slices with your neuron IDs superimposed. These PDF files have the same name as your image and are saved in the same folder.</w:t>
       </w:r>
     </w:p>
     <w:p>
@@ -2573,101 +2699,7 @@
           <w:sz w:val="22"/>
           <w:szCs w:val="22"/>
         </w:rPr>
-        <w:t>2</w:t>
-      </w:r>
-      <w:r>
-        <w:rPr>
-          <w:rFonts w:ascii="Arial" w:hAnsi="Arial" w:cs="Arial"/>
-          <w:sz w:val="22"/>
-          <w:szCs w:val="22"/>
-        </w:rPr>
-        <w:t xml:space="preserve">. Optional: use the menu </w:t>
-      </w:r>
-      <w:proofErr w:type="spellStart"/>
-      <w:r>
-        <w:rPr>
-          <w:rFonts w:ascii="Arial" w:hAnsi="Arial" w:cs="Arial"/>
-          <w:b/>
-          <w:bCs/>
-          <w:sz w:val="22"/>
-          <w:szCs w:val="22"/>
-        </w:rPr>
-        <w:t>Analysis</w:t>
-      </w:r>
-      <w:r>
-        <w:rPr>
-          <w:rFonts w:ascii="Arial" w:hAnsi="Arial" w:cs="Arial"/>
-          <w:b/>
-          <w:bCs/>
-          <w:sz w:val="22"/>
-          <w:szCs w:val="22"/>
-        </w:rPr>
-        <w:t>|Save</w:t>
-      </w:r>
-      <w:proofErr w:type="spellEnd"/>
-      <w:r>
-        <w:rPr>
-          <w:rFonts w:ascii="Arial" w:hAnsi="Arial" w:cs="Arial"/>
-          <w:b/>
-          <w:bCs/>
-          <w:sz w:val="22"/>
-          <w:szCs w:val="22"/>
-        </w:rPr>
-        <w:t xml:space="preserve"> ID </w:t>
-      </w:r>
-      <w:r>
-        <w:rPr>
-          <w:rFonts w:ascii="Arial" w:hAnsi="Arial" w:cs="Arial"/>
-          <w:b/>
-          <w:bCs/>
-          <w:sz w:val="22"/>
-          <w:szCs w:val="22"/>
-        </w:rPr>
-        <w:t>I</w:t>
-      </w:r>
-      <w:r>
-        <w:rPr>
-          <w:rFonts w:ascii="Arial" w:hAnsi="Arial" w:cs="Arial"/>
-          <w:b/>
-          <w:bCs/>
-          <w:sz w:val="22"/>
-          <w:szCs w:val="22"/>
-        </w:rPr>
-        <w:t>mage</w:t>
-      </w:r>
-      <w:r>
-        <w:rPr>
-          <w:rFonts w:ascii="Arial" w:hAnsi="Arial" w:cs="Arial"/>
-          <w:sz w:val="22"/>
-          <w:szCs w:val="22"/>
-        </w:rPr>
-        <w:t xml:space="preserve"> to save your image as slices with your neuron IDs superimposed. These PDF files have the same name as your image and are saved in the same folder.</w:t>
-      </w:r>
-    </w:p>
-    <w:p>
-      <w:pPr>
-        <w:spacing w:line="360" w:lineRule="auto"/>
-        <w:rPr>
-          <w:rFonts w:ascii="Arial" w:hAnsi="Arial" w:cs="Arial"/>
-          <w:sz w:val="22"/>
-          <w:szCs w:val="22"/>
-        </w:rPr>
-      </w:pPr>
-      <w:r>
-        <w:rPr>
-          <w:rFonts w:ascii="Arial" w:hAnsi="Arial" w:cs="Arial"/>
-          <w:sz w:val="22"/>
-          <w:szCs w:val="22"/>
-        </w:rPr>
-        <w:t>1</w:t>
-      </w:r>
-      <w:r>
-        <w:rPr>
-          <w:rFonts w:ascii="Arial" w:hAnsi="Arial" w:cs="Arial"/>
-          <w:sz w:val="22"/>
-          <w:szCs w:val="22"/>
-        </w:rPr>
-        <w:t>3</w:t>
+        <w:t>4</w:t>
       </w:r>
       <w:r>
         <w:rPr>
@@ -2971,7 +3003,7 @@
 </file>
 
 <file path=word/numbering.xml><?xml version="1.0" encoding="utf-8"?>
-<w:numbering xmlns:wpc="http://schemas.microsoft.com/office/word/2010/wordprocessingCanvas" xmlns:cx="http://schemas.microsoft.com/office/drawing/2014/chartex" xmlns:cx1="http://schemas.microsoft.com/office/drawing/2015/9/8/chartex" xmlns:cx2="http://schemas.microsoft.com/office/drawing/2015/10/21/chartex" xmlns:cx3="http://schemas.microsoft.com/office/drawing/2016/5/9/chartex" xmlns:cx4="http://schemas.microsoft.com/office/drawing/2016/5/10/chartex" xmlns:cx5="http://schemas.microsoft.com/office/drawing/2016/5/11/chartex" xmlns:cx6="http://schemas.microsoft.com/office/drawing/2016/5/12/chartex" xmlns:cx7="http://schemas.microsoft.com/office/drawing/2016/5/13/chartex" xmlns:cx8="http://schemas.microsoft.com/office/drawing/2016/5/14/chartex" xmlns:mc="http://schemas.openxmlformats.org/markup-compatibility/2006" xmlns:aink="http://schemas.microsoft.com/office/drawing/2016/ink" xmlns:am3d="http://schemas.microsoft.com/office/drawing/2017/model3d" xmlns:o="urn:schemas-microsoft-com:office:office" xmlns:r="http://schemas.openxmlformats.org/officeDocument/2006/relationships" xmlns:m="http://schemas.openxmlformats.org/officeDocument/2006/math" xmlns:v="urn:schemas-microsoft-com:vml" xmlns:wp14="http://schemas.microsoft.com/office/word/2010/wordprocessingDrawing" xmlns:wp="http://schemas.openxmlformats.org/drawingml/2006/wordprocessingDrawing" xmlns:w10="urn:schemas-microsoft-com:office:word" xmlns:w="http://schemas.openxmlformats.org/wordprocessingml/2006/main" xmlns:w14="http://schemas.microsoft.com/office/word/2010/wordml" xmlns:w15="http://schemas.microsoft.com/office/word/2012/wordml" xmlns:w16cid="http://schemas.microsoft.com/office/word/2016/wordml/cid" xmlns:w16se="http://schemas.microsoft.com/office/word/2015/wordml/symex" xmlns:wpg="http://schemas.microsoft.com/office/word/2010/wordprocessingGroup" xmlns:wpi="http://schemas.microsoft.com/office/word/2010/wordprocessingInk" xmlns:wne="http://schemas.microsoft.com/office/word/2006/wordml" xmlns:wps="http://schemas.microsoft.com/office/word/2010/wordprocessingShape" mc:Ignorable="w14 w15 w16se w16cid wp14">
+<w:numbering xmlns:wpc="http://schemas.microsoft.com/office/word/2010/wordprocessingCanvas" xmlns:cx="http://schemas.microsoft.com/office/drawing/2014/chartex" xmlns:cx1="http://schemas.microsoft.com/office/drawing/2015/9/8/chartex" xmlns:cx2="http://schemas.microsoft.com/office/drawing/2015/10/21/chartex" xmlns:cx3="http://schemas.microsoft.com/office/drawing/2016/5/9/chartex" xmlns:cx4="http://schemas.microsoft.com/office/drawing/2016/5/10/chartex" xmlns:cx5="http://schemas.microsoft.com/office/drawing/2016/5/11/chartex" xmlns:cx6="http://schemas.microsoft.com/office/drawing/2016/5/12/chartex" xmlns:cx7="http://schemas.microsoft.com/office/drawing/2016/5/13/chartex" xmlns:cx8="http://schemas.microsoft.com/office/drawing/2016/5/14/chartex" xmlns:mc="http://schemas.openxmlformats.org/markup-compatibility/2006" xmlns:aink="http://schemas.microsoft.com/office/drawing/2016/ink" xmlns:am3d="http://schemas.microsoft.com/office/drawing/2017/model3d" xmlns:o="urn:schemas-microsoft-com:office:office" xmlns:r="http://schemas.openxmlformats.org/officeDocument/2006/relationships" xmlns:m="http://schemas.openxmlformats.org/officeDocument/2006/math" xmlns:v="urn:schemas-microsoft-com:vml" xmlns:wp14="http://schemas.microsoft.com/office/word/2010/wordprocessingDrawing" xmlns:wp="http://schemas.openxmlformats.org/drawingml/2006/wordprocessingDrawing" xmlns:w10="urn:schemas-microsoft-com:office:word" xmlns:w="http://schemas.openxmlformats.org/wordprocessingml/2006/main" xmlns:w14="http://schemas.microsoft.com/office/word/2010/wordml" xmlns:w15="http://schemas.microsoft.com/office/word/2012/wordml" xmlns:w16cex="http://schemas.microsoft.com/office/word/2018/wordml/cex" xmlns:w16cid="http://schemas.microsoft.com/office/word/2016/wordml/cid" xmlns:w16="http://schemas.microsoft.com/office/word/2018/wordml" xmlns:w16sdtdh="http://schemas.microsoft.com/office/word/2020/wordml/sdtdatahash" xmlns:w16se="http://schemas.microsoft.com/office/word/2015/wordml/symex" xmlns:wpg="http://schemas.microsoft.com/office/word/2010/wordprocessingGroup" xmlns:wpi="http://schemas.microsoft.com/office/word/2010/wordprocessingInk" xmlns:wne="http://schemas.microsoft.com/office/word/2006/wordml" xmlns:wps="http://schemas.microsoft.com/office/word/2010/wordprocessingShape" mc:Ignorable="w14 w15 w16se w16cid w16 w16cex w16sdtdh wp14">
   <w:abstractNum w:abstractNumId="0" w15:restartNumberingAfterBreak="0">
     <w:nsid w:val="052D51BE"/>
     <w:multiLevelType w:val="hybridMultilevel"/>
@@ -3068,7 +3100,7 @@
 </file>
 
 <file path=word/styles.xml><?xml version="1.0" encoding="utf-8"?>
-<w:styles xmlns:mc="http://schemas.openxmlformats.org/markup-compatibility/2006" xmlns:r="http://schemas.openxmlformats.org/officeDocument/2006/relationships" xmlns:w="http://schemas.openxmlformats.org/wordprocessingml/2006/main" xmlns:w14="http://schemas.microsoft.com/office/word/2010/wordml" xmlns:w15="http://schemas.microsoft.com/office/word/2012/wordml" xmlns:w16cid="http://schemas.microsoft.com/office/word/2016/wordml/cid" xmlns:w16se="http://schemas.microsoft.com/office/word/2015/wordml/symex" mc:Ignorable="w14 w15 w16se w16cid">
+<w:styles xmlns:mc="http://schemas.openxmlformats.org/markup-compatibility/2006" xmlns:r="http://schemas.openxmlformats.org/officeDocument/2006/relationships" xmlns:w="http://schemas.openxmlformats.org/wordprocessingml/2006/main" xmlns:w14="http://schemas.microsoft.com/office/word/2010/wordml" xmlns:w15="http://schemas.microsoft.com/office/word/2012/wordml" xmlns:w16cex="http://schemas.microsoft.com/office/word/2018/wordml/cex" xmlns:w16cid="http://schemas.microsoft.com/office/word/2016/wordml/cid" xmlns:w16="http://schemas.microsoft.com/office/word/2018/wordml" xmlns:w16sdtdh="http://schemas.microsoft.com/office/word/2020/wordml/sdtdatahash" xmlns:w16se="http://schemas.microsoft.com/office/word/2015/wordml/symex" mc:Ignorable="w14 w15 w16se w16cid w16 w16cex w16sdtdh">
   <w:docDefaults>
     <w:rPrDefault>
       <w:rPr>

</xml_diff>